<commit_message>
Subo semana 13 👩‍💻
</commit_message>
<xml_diff>
--- a/Semana 13/ADOr006_V7_SEMANA 13_JULIANA CASTILLO ARAUJO.docx
+++ b/Semana 13/ADOr006_V7_SEMANA 13_JULIANA CASTILLO ARAUJO.docx
@@ -89,7 +89,15 @@
           <w:sz w:val="22"/>
           <w:szCs w:val="22"/>
         </w:rPr>
-        <w:t>04</w:t>
+        <w:t>0</w:t>
+      </w:r>
+      <w:r>
+        <w:rPr>
+          <w:rFonts w:ascii="Arial" w:hAnsi="Arial" w:cs="Arial"/>
+          <w:sz w:val="22"/>
+          <w:szCs w:val="22"/>
+        </w:rPr>
+        <w:t>5</w:t>
       </w:r>
       <w:r>
         <w:rPr>
@@ -105,7 +113,15 @@
           <w:sz w:val="22"/>
           <w:szCs w:val="22"/>
         </w:rPr>
-        <w:t>22</w:t>
+        <w:t>2</w:t>
+      </w:r>
+      <w:r>
+        <w:rPr>
+          <w:rFonts w:ascii="Arial" w:hAnsi="Arial" w:cs="Arial"/>
+          <w:sz w:val="22"/>
+          <w:szCs w:val="22"/>
+        </w:rPr>
+        <w:t>0</w:t>
       </w:r>
     </w:p>
     <w:p>
@@ -271,7 +287,7 @@
           <w:sz w:val="22"/>
           <w:szCs w:val="22"/>
         </w:rPr>
-        <w:t>9</w:t>
+        <w:t>13</w:t>
       </w:r>
       <w:r>
         <w:rPr>
@@ -287,7 +303,15 @@
           <w:sz w:val="22"/>
           <w:szCs w:val="22"/>
         </w:rPr>
-        <w:t>2024-04</w:t>
+        <w:t>2024-0</w:t>
+      </w:r>
+      <w:r>
+        <w:rPr>
+          <w:rFonts w:ascii="Arial" w:hAnsi="Arial" w:cs="Arial"/>
+          <w:sz w:val="22"/>
+          <w:szCs w:val="22"/>
+        </w:rPr>
+        <w:t>5</w:t>
       </w:r>
       <w:r>
         <w:rPr>
@@ -303,7 +327,15 @@
           <w:sz w:val="22"/>
           <w:szCs w:val="22"/>
         </w:rPr>
-        <w:t>22</w:t>
+        <w:t>2</w:t>
+      </w:r>
+      <w:r>
+        <w:rPr>
+          <w:rFonts w:ascii="Arial" w:hAnsi="Arial" w:cs="Arial"/>
+          <w:sz w:val="22"/>
+          <w:szCs w:val="22"/>
+        </w:rPr>
+        <w:t>0</w:t>
       </w:r>
       <w:r>
         <w:rPr>
@@ -327,15 +359,39 @@
           <w:sz w:val="22"/>
           <w:szCs w:val="22"/>
         </w:rPr>
-        <w:t>2024-04-</w:t>
-      </w:r>
-      <w:r>
-        <w:rPr>
-          <w:rFonts w:ascii="Arial" w:hAnsi="Arial" w:cs="Arial"/>
-          <w:sz w:val="22"/>
-          <w:szCs w:val="22"/>
-        </w:rPr>
-        <w:t>26</w:t>
+        <w:t>2024-0</w:t>
+      </w:r>
+      <w:r>
+        <w:rPr>
+          <w:rFonts w:ascii="Arial" w:hAnsi="Arial" w:cs="Arial"/>
+          <w:sz w:val="22"/>
+          <w:szCs w:val="22"/>
+        </w:rPr>
+        <w:t>5</w:t>
+      </w:r>
+      <w:r>
+        <w:rPr>
+          <w:rFonts w:ascii="Arial" w:hAnsi="Arial" w:cs="Arial"/>
+          <w:sz w:val="22"/>
+          <w:szCs w:val="22"/>
+        </w:rPr>
+        <w:t>-</w:t>
+      </w:r>
+      <w:r>
+        <w:rPr>
+          <w:rFonts w:ascii="Arial" w:hAnsi="Arial" w:cs="Arial"/>
+          <w:sz w:val="22"/>
+          <w:szCs w:val="22"/>
+        </w:rPr>
+        <w:t>2</w:t>
+      </w:r>
+      <w:r>
+        <w:rPr>
+          <w:rFonts w:ascii="Arial" w:hAnsi="Arial" w:cs="Arial"/>
+          <w:sz w:val="22"/>
+          <w:szCs w:val="22"/>
+        </w:rPr>
+        <w:t>4</w:t>
       </w:r>
     </w:p>
     <w:p>
@@ -381,7 +437,15 @@
           <w:sz w:val="22"/>
           <w:szCs w:val="22"/>
         </w:rPr>
-        <w:t>22</w:t>
+        <w:t>2</w:t>
+      </w:r>
+      <w:r>
+        <w:rPr>
+          <w:rFonts w:ascii="Arial" w:hAnsi="Arial" w:cs="Arial"/>
+          <w:sz w:val="22"/>
+          <w:szCs w:val="22"/>
+        </w:rPr>
+        <w:t>0</w:t>
       </w:r>
     </w:p>
     <w:p>
@@ -425,7 +489,15 @@
           <w:sz w:val="22"/>
           <w:szCs w:val="22"/>
         </w:rPr>
-        <w:t>Objetivo del proyecto “</w:t>
+        <w:t xml:space="preserve">Realizar estructura lógica del tiempo de emisión de los certificados para </w:t>
+      </w:r>
+      <w:r>
+        <w:rPr>
+          <w:rFonts w:ascii="Arial" w:hAnsi="Arial" w:cs="Arial"/>
+          <w:sz w:val="22"/>
+          <w:szCs w:val="22"/>
+        </w:rPr>
+        <w:t>“</w:t>
       </w:r>
       <w:r>
         <w:rPr>
@@ -435,37 +507,7 @@
           <w:szCs w:val="22"/>
           <w:lang w:val="es-ES_tradnl" w:eastAsia="en-US"/>
         </w:rPr>
-        <w:t>PROYECTO ISU – ROBOTICA EDUCATIVA UNA EXPERIENCIA DE</w:t>
-      </w:r>
-      <w:r>
-        <w:rPr>
-          <w:rFonts w:ascii="Arial" w:eastAsiaTheme="minorHAnsi" w:hAnsi="Arial" w:cs="Arial"/>
-          <w:color w:val="000000"/>
-          <w:sz w:val="22"/>
-          <w:szCs w:val="22"/>
-          <w:lang w:val="es-ES_tradnl" w:eastAsia="en-US"/>
-        </w:rPr>
-        <w:t xml:space="preserve"> </w:t>
-      </w:r>
-      <w:r>
-        <w:rPr>
-          <w:rFonts w:ascii="Arial" w:eastAsiaTheme="minorHAnsi" w:hAnsi="Arial" w:cs="Arial"/>
-          <w:color w:val="000000"/>
-          <w:sz w:val="22"/>
-          <w:szCs w:val="22"/>
-          <w:lang w:val="es-ES_tradnl" w:eastAsia="en-US"/>
-        </w:rPr>
-        <w:t>GESTIÓN DEL CONOCIMIENTO EN MATEMÁTICAS</w:t>
-      </w:r>
-      <w:r>
-        <w:rPr>
-          <w:rFonts w:ascii="Arial" w:eastAsiaTheme="minorHAnsi" w:hAnsi="Arial" w:cs="Arial"/>
-          <w:color w:val="000000"/>
-          <w:sz w:val="22"/>
-          <w:szCs w:val="22"/>
-          <w:lang w:val="es-ES_tradnl" w:eastAsia="en-US"/>
-        </w:rPr>
-        <w:t>”</w:t>
+        <w:t>PROYECTO ISU – ROBOTICA EDUCATIVA UNA EXPERIENCIA DE GESTIÓN DEL CONOCIMIENTO EN MATEMÁTICAS”</w:t>
       </w:r>
     </w:p>
     <w:p>
@@ -491,221 +533,123 @@
           <w:sz w:val="22"/>
           <w:szCs w:val="22"/>
         </w:rPr>
-        <w:t>15</w:t>
-      </w:r>
-    </w:p>
-    <w:p>
-      <w:pPr>
-        <w:jc w:val="both"/>
-        <w:rPr>
-          <w:rFonts w:ascii="Arial" w:hAnsi="Arial" w:cs="Arial"/>
-          <w:sz w:val="22"/>
-          <w:szCs w:val="22"/>
-        </w:rPr>
-      </w:pPr>
-    </w:p>
-    <w:p>
-      <w:pPr>
-        <w:jc w:val="both"/>
-        <w:rPr>
-          <w:rFonts w:ascii="Arial" w:hAnsi="Arial" w:cs="Arial"/>
-          <w:sz w:val="22"/>
-          <w:szCs w:val="22"/>
-        </w:rPr>
-      </w:pPr>
-    </w:p>
-    <w:p>
-      <w:pPr>
-        <w:jc w:val="both"/>
-        <w:rPr>
-          <w:rFonts w:ascii="Arial" w:hAnsi="Arial" w:cs="Arial"/>
-          <w:sz w:val="22"/>
-          <w:szCs w:val="22"/>
-        </w:rPr>
-      </w:pPr>
-      <w:r>
-        <w:rPr>
-          <w:rFonts w:ascii="Arial" w:hAnsi="Arial" w:cs="Arial"/>
-          <w:sz w:val="22"/>
-          <w:szCs w:val="22"/>
-        </w:rPr>
-        <w:t>Mejorar el objetivo general anterior del proyecto “</w:t>
-      </w:r>
-      <w:r>
-        <w:rPr>
-          <w:rFonts w:ascii="Arial" w:hAnsi="Arial" w:cs="Arial"/>
-          <w:sz w:val="22"/>
-          <w:szCs w:val="22"/>
-        </w:rPr>
-        <w:t>Desarrollar experiencias de aprendizaje significativo que permitan gestionar el conocimiento en el</w:t>
-      </w:r>
-    </w:p>
-    <w:p>
-      <w:pPr>
-        <w:jc w:val="both"/>
-        <w:rPr>
-          <w:rFonts w:ascii="Arial" w:hAnsi="Arial" w:cs="Arial"/>
-          <w:sz w:val="22"/>
-          <w:szCs w:val="22"/>
-        </w:rPr>
-      </w:pPr>
-      <w:r>
-        <w:rPr>
-          <w:rFonts w:ascii="Arial" w:hAnsi="Arial" w:cs="Arial"/>
-          <w:sz w:val="22"/>
-          <w:szCs w:val="22"/>
-        </w:rPr>
-        <w:t>área de ciencias básicas con el fin de motivar el aprendizaje de matemáticas.</w:t>
-      </w:r>
-      <w:r>
-        <w:rPr>
-          <w:rFonts w:ascii="Arial" w:hAnsi="Arial" w:cs="Arial"/>
-          <w:sz w:val="22"/>
-          <w:szCs w:val="22"/>
-        </w:rPr>
-        <w:t>”</w:t>
-      </w:r>
-    </w:p>
-    <w:p>
-      <w:pPr>
-        <w:jc w:val="both"/>
-        <w:rPr>
-          <w:rFonts w:ascii="Arial" w:hAnsi="Arial" w:cs="Arial"/>
-          <w:sz w:val="22"/>
-          <w:szCs w:val="22"/>
-        </w:rPr>
-      </w:pPr>
-    </w:p>
-    <w:p>
-      <w:pPr>
-        <w:jc w:val="both"/>
-        <w:rPr>
-          <w:rFonts w:ascii="Arial" w:hAnsi="Arial" w:cs="Arial"/>
-          <w:sz w:val="22"/>
-          <w:szCs w:val="22"/>
-        </w:rPr>
-      </w:pPr>
-      <w:r>
-        <w:rPr>
-          <w:rFonts w:ascii="Arial" w:hAnsi="Arial" w:cs="Arial"/>
-          <w:sz w:val="22"/>
-          <w:szCs w:val="22"/>
-        </w:rPr>
-        <w:t>Nueva propuesta creada:</w:t>
-      </w:r>
-    </w:p>
-    <w:p>
-      <w:pPr>
-        <w:jc w:val="both"/>
-        <w:rPr>
-          <w:rFonts w:ascii="Arial" w:hAnsi="Arial" w:cs="Arial"/>
-          <w:sz w:val="22"/>
-          <w:szCs w:val="22"/>
-        </w:rPr>
-      </w:pPr>
-    </w:p>
-    <w:p>
-      <w:pPr>
-        <w:jc w:val="both"/>
-        <w:rPr>
-          <w:rFonts w:ascii="Arial" w:hAnsi="Arial" w:cs="Arial"/>
-          <w:sz w:val="22"/>
-          <w:szCs w:val="22"/>
-        </w:rPr>
-      </w:pPr>
-      <w:r>
-        <w:rPr>
-          <w:rFonts w:ascii="Arial" w:hAnsi="Arial" w:cs="Arial"/>
-          <w:sz w:val="22"/>
-          <w:szCs w:val="22"/>
-        </w:rPr>
-        <w:t>Desarrollar un entorno educativo dinámico y estimulante que promueva una comprensión sólida de las ciencias básicas, centrándose en las matemáticas, con el objetivo de inspirar una verdadera pasión por el aprendizaje y capacitar a los estudiantes para gestionar de manera efectiva su conocimiento</w:t>
-      </w:r>
-      <w:r>
-        <w:rPr>
-          <w:rFonts w:ascii="Arial" w:hAnsi="Arial" w:cs="Arial"/>
-          <w:sz w:val="22"/>
-          <w:szCs w:val="22"/>
-        </w:rPr>
-        <w:t>.</w:t>
-      </w:r>
-    </w:p>
-    <w:p>
-      <w:pPr>
-        <w:jc w:val="both"/>
-        <w:rPr>
-          <w:rFonts w:ascii="Arial" w:hAnsi="Arial" w:cs="Arial"/>
-          <w:sz w:val="22"/>
-          <w:szCs w:val="22"/>
-        </w:rPr>
-      </w:pPr>
-    </w:p>
-    <w:p>
-      <w:pPr>
-        <w:jc w:val="both"/>
-        <w:rPr>
-          <w:rFonts w:ascii="Arial" w:hAnsi="Arial" w:cs="Arial"/>
-          <w:sz w:val="22"/>
-          <w:szCs w:val="22"/>
-        </w:rPr>
-      </w:pPr>
-    </w:p>
-    <w:p>
-      <w:pPr>
-        <w:jc w:val="both"/>
-        <w:rPr>
-          <w:rFonts w:ascii="Arial" w:hAnsi="Arial" w:cs="Arial"/>
-          <w:sz w:val="22"/>
-          <w:szCs w:val="22"/>
-        </w:rPr>
-      </w:pPr>
-      <w:r>
-        <w:rPr>
-          <w:rFonts w:ascii="Arial" w:hAnsi="Arial" w:cs="Arial"/>
-          <w:sz w:val="22"/>
-          <w:szCs w:val="22"/>
-        </w:rPr>
-        <w:t>Se realizo esta nueva propuesta con el objetivo de identificar los siguientes parámetros positivos para el proyecto:</w:t>
-      </w:r>
-    </w:p>
-    <w:p>
-      <w:pPr>
-        <w:jc w:val="both"/>
-        <w:rPr>
-          <w:rFonts w:ascii="Arial" w:hAnsi="Arial" w:cs="Arial"/>
-          <w:sz w:val="22"/>
-          <w:szCs w:val="22"/>
-        </w:rPr>
-      </w:pPr>
-    </w:p>
-    <w:p>
-      <w:pPr>
-        <w:jc w:val="both"/>
-        <w:rPr>
-          <w:rFonts w:ascii="Arial" w:hAnsi="Arial" w:cs="Arial"/>
-          <w:sz w:val="22"/>
-          <w:szCs w:val="22"/>
-          <w:lang w:val="es-CO"/>
-        </w:rPr>
-      </w:pPr>
-      <w:r>
-        <w:rPr>
-          <w:rFonts w:ascii="Arial" w:hAnsi="Arial" w:cs="Arial"/>
-          <w:sz w:val="22"/>
-          <w:szCs w:val="22"/>
-          <w:lang w:val="es-CO"/>
-        </w:rPr>
-        <w:t xml:space="preserve">Cambio de enfoque: </w:t>
-      </w:r>
-    </w:p>
-    <w:p>
-      <w:pPr>
-        <w:jc w:val="both"/>
-        <w:rPr>
-          <w:rFonts w:ascii="Arial" w:hAnsi="Arial" w:cs="Arial"/>
-          <w:sz w:val="22"/>
-          <w:szCs w:val="22"/>
-          <w:lang w:val="es-CO"/>
+        <w:t>2</w:t>
+      </w:r>
+    </w:p>
+    <w:p>
+      <w:pPr>
+        <w:jc w:val="both"/>
+        <w:rPr>
+          <w:rFonts w:ascii="Arial" w:hAnsi="Arial" w:cs="Arial"/>
+          <w:sz w:val="22"/>
+          <w:szCs w:val="22"/>
+        </w:rPr>
+      </w:pPr>
+    </w:p>
+    <w:p>
+      <w:pPr>
+        <w:jc w:val="both"/>
+        <w:rPr>
+          <w:rFonts w:ascii="Arial" w:hAnsi="Arial" w:cs="Arial"/>
+          <w:sz w:val="22"/>
+          <w:szCs w:val="22"/>
+        </w:rPr>
+      </w:pPr>
+    </w:p>
+    <w:p>
+      <w:pPr>
+        <w:jc w:val="both"/>
+        <w:rPr>
+          <w:rFonts w:ascii="Arial" w:hAnsi="Arial" w:cs="Arial"/>
+          <w:sz w:val="22"/>
+          <w:szCs w:val="22"/>
+        </w:rPr>
+      </w:pPr>
+      <w:r>
+        <w:rPr>
+          <w:rFonts w:ascii="Arial" w:hAnsi="Arial" w:cs="Arial"/>
+          <w:noProof/>
+          <w:sz w:val="22"/>
+          <w:szCs w:val="22"/>
+        </w:rPr>
+        <w:drawing>
+          <wp:inline distT="0" distB="0" distL="0" distR="0" wp14:anchorId="6FA068CB" wp14:editId="352E34E3">
+            <wp:extent cx="5252085" cy="1204595"/>
+            <wp:effectExtent l="0" t="0" r="5715" b="1905"/>
+            <wp:docPr id="1135866871" name="Imagen 1" descr="Interfaz de usuario gráfica, Texto&#10;&#10;Descripción generada automáticamente"/>
+            <wp:cNvGraphicFramePr>
+              <a:graphicFrameLocks xmlns:a="http://schemas.openxmlformats.org/drawingml/2006/main" noChangeAspect="1"/>
+            </wp:cNvGraphicFramePr>
+            <a:graphic xmlns:a="http://schemas.openxmlformats.org/drawingml/2006/main">
+              <a:graphicData uri="http://schemas.openxmlformats.org/drawingml/2006/picture">
+                <pic:pic xmlns:pic="http://schemas.openxmlformats.org/drawingml/2006/picture">
+                  <pic:nvPicPr>
+                    <pic:cNvPr id="1135866871" name="Imagen 1" descr="Interfaz de usuario gráfica, Texto&#10;&#10;Descripción generada automáticamente"/>
+                    <pic:cNvPicPr/>
+                  </pic:nvPicPr>
+                  <pic:blipFill>
+                    <a:blip r:embed="rId11">
+                      <a:extLst>
+                        <a:ext uri="{28A0092B-C50C-407E-A947-70E740481C1C}">
+                          <a14:useLocalDpi xmlns:a14="http://schemas.microsoft.com/office/drawing/2010/main" val="0"/>
+                        </a:ext>
+                      </a:extLst>
+                    </a:blip>
+                    <a:stretch>
+                      <a:fillRect/>
+                    </a:stretch>
+                  </pic:blipFill>
+                  <pic:spPr>
+                    <a:xfrm>
+                      <a:off x="0" y="0"/>
+                      <a:ext cx="5252085" cy="1204595"/>
+                    </a:xfrm>
+                    <a:prstGeom prst="rect">
+                      <a:avLst/>
+                    </a:prstGeom>
+                  </pic:spPr>
+                </pic:pic>
+              </a:graphicData>
+            </a:graphic>
+          </wp:inline>
+        </w:drawing>
+      </w:r>
+    </w:p>
+    <w:p>
+      <w:pPr>
+        <w:jc w:val="both"/>
+        <w:rPr>
+          <w:rFonts w:ascii="Arial" w:hAnsi="Arial" w:cs="Arial"/>
+          <w:sz w:val="22"/>
+          <w:szCs w:val="22"/>
+        </w:rPr>
+      </w:pPr>
+    </w:p>
+    <w:p>
+      <w:pPr>
+        <w:jc w:val="both"/>
+        <w:rPr>
+          <w:rFonts w:ascii="Arial" w:hAnsi="Arial" w:cs="Arial"/>
+          <w:sz w:val="22"/>
+          <w:szCs w:val="22"/>
+        </w:rPr>
+      </w:pPr>
+      <w:r>
+        <w:rPr>
+          <w:rFonts w:ascii="Arial" w:hAnsi="Arial" w:cs="Arial"/>
+          <w:sz w:val="22"/>
+          <w:szCs w:val="22"/>
+        </w:rPr>
+        <w:t>En esta estructura lógica del tiempo de emisión de los certificados implemente las siguientes variables:</w:t>
+      </w:r>
+    </w:p>
+    <w:p>
+      <w:pPr>
+        <w:jc w:val="both"/>
+        <w:rPr>
+          <w:rFonts w:ascii="Arial" w:hAnsi="Arial" w:cs="Arial"/>
+          <w:sz w:val="22"/>
+          <w:szCs w:val="22"/>
         </w:rPr>
       </w:pPr>
     </w:p>
@@ -714,333 +658,401 @@
         <w:pStyle w:val="Prrafodelista"/>
         <w:numPr>
           <w:ilvl w:val="0"/>
-          <w:numId w:val="25"/>
+          <w:numId w:val="27"/>
         </w:numPr>
         <w:jc w:val="both"/>
         <w:rPr>
           <w:rFonts w:ascii="Arial" w:hAnsi="Arial" w:cs="Arial"/>
           <w:sz w:val="22"/>
           <w:szCs w:val="22"/>
-          <w:lang w:val="es-CO"/>
-        </w:rPr>
-      </w:pPr>
-      <w:r>
-        <w:rPr>
-          <w:rFonts w:ascii="Arial" w:hAnsi="Arial" w:cs="Arial"/>
-          <w:sz w:val="22"/>
-          <w:szCs w:val="22"/>
-          <w:lang w:val="es-CO"/>
-        </w:rPr>
-        <w:t>El objetivo se ha reformulado para centrarse en "desarrollar un entorno educativo dinámico y estimulante" en lugar de simplemente mejorar las experiencias de aprendizaje significativo.</w:t>
-      </w:r>
-    </w:p>
-    <w:p>
-      <w:pPr>
-        <w:jc w:val="both"/>
-        <w:rPr>
-          <w:rFonts w:ascii="Arial" w:hAnsi="Arial" w:cs="Arial"/>
-          <w:sz w:val="22"/>
-          <w:szCs w:val="22"/>
-          <w:lang w:val="es-CO"/>
-        </w:rPr>
-      </w:pPr>
-    </w:p>
-    <w:p>
-      <w:pPr>
-        <w:jc w:val="both"/>
-        <w:rPr>
-          <w:rFonts w:ascii="Arial" w:hAnsi="Arial" w:cs="Arial"/>
-          <w:sz w:val="22"/>
-          <w:szCs w:val="22"/>
-          <w:lang w:val="es-CO"/>
-        </w:rPr>
-      </w:pPr>
-      <w:r>
-        <w:rPr>
-          <w:rFonts w:ascii="Arial" w:hAnsi="Arial" w:cs="Arial"/>
-          <w:sz w:val="22"/>
-          <w:szCs w:val="22"/>
-          <w:lang w:val="es-CO"/>
-        </w:rPr>
-        <w:t xml:space="preserve">Claridad en el propósito: </w:t>
-      </w:r>
-    </w:p>
-    <w:p>
-      <w:pPr>
-        <w:jc w:val="both"/>
-        <w:rPr>
-          <w:rFonts w:ascii="Arial" w:hAnsi="Arial" w:cs="Arial"/>
-          <w:sz w:val="22"/>
-          <w:szCs w:val="22"/>
-          <w:lang w:val="es-CO"/>
-        </w:rPr>
-      </w:pPr>
+        </w:rPr>
+      </w:pPr>
+      <w:proofErr w:type="spellStart"/>
+      <w:r>
+        <w:rPr>
+          <w:rFonts w:ascii="Arial" w:hAnsi="Arial" w:cs="Arial"/>
+          <w:sz w:val="22"/>
+          <w:szCs w:val="22"/>
+        </w:rPr>
+        <w:t>currentTime</w:t>
+      </w:r>
+      <w:proofErr w:type="spellEnd"/>
     </w:p>
     <w:p>
       <w:pPr>
         <w:pStyle w:val="Prrafodelista"/>
         <w:numPr>
           <w:ilvl w:val="0"/>
-          <w:numId w:val="24"/>
+          <w:numId w:val="27"/>
         </w:numPr>
         <w:jc w:val="both"/>
         <w:rPr>
           <w:rFonts w:ascii="Arial" w:hAnsi="Arial" w:cs="Arial"/>
           <w:sz w:val="22"/>
           <w:szCs w:val="22"/>
-          <w:lang w:val="es-CO"/>
-        </w:rPr>
-      </w:pPr>
-      <w:r>
-        <w:rPr>
-          <w:rFonts w:ascii="Arial" w:hAnsi="Arial" w:cs="Arial"/>
-          <w:sz w:val="22"/>
-          <w:szCs w:val="22"/>
-          <w:lang w:val="es-CO"/>
-        </w:rPr>
-        <w:t>Se especifica claramente que el objetivo es promover una comprensión sólida de las ciencias básicas, con un enfoque particular en las matemáticas.</w:t>
-      </w:r>
-    </w:p>
-    <w:p>
-      <w:pPr>
-        <w:jc w:val="both"/>
-        <w:rPr>
-          <w:rFonts w:ascii="Arial" w:hAnsi="Arial" w:cs="Arial"/>
-          <w:sz w:val="22"/>
-          <w:szCs w:val="22"/>
-          <w:lang w:val="es-CO"/>
-        </w:rPr>
-      </w:pPr>
-    </w:p>
-    <w:p>
-      <w:pPr>
-        <w:jc w:val="both"/>
-        <w:rPr>
-          <w:rFonts w:ascii="Arial" w:hAnsi="Arial" w:cs="Arial"/>
-          <w:sz w:val="22"/>
-          <w:szCs w:val="22"/>
-          <w:lang w:val="es-CO"/>
-        </w:rPr>
-      </w:pPr>
-      <w:r>
-        <w:rPr>
-          <w:rFonts w:ascii="Arial" w:hAnsi="Arial" w:cs="Arial"/>
-          <w:sz w:val="22"/>
-          <w:szCs w:val="22"/>
-          <w:lang w:val="es-CO"/>
-        </w:rPr>
-        <w:t xml:space="preserve">Énfasis en la pasión por el aprendizaje: </w:t>
-      </w:r>
-    </w:p>
-    <w:p>
-      <w:pPr>
-        <w:jc w:val="both"/>
-        <w:rPr>
-          <w:rFonts w:ascii="Arial" w:hAnsi="Arial" w:cs="Arial"/>
-          <w:sz w:val="22"/>
-          <w:szCs w:val="22"/>
-          <w:lang w:val="es-CO"/>
-        </w:rPr>
-      </w:pPr>
+        </w:rPr>
+      </w:pPr>
+      <w:r>
+        <w:rPr>
+          <w:rFonts w:ascii="Arial" w:hAnsi="Arial" w:cs="Arial"/>
+          <w:sz w:val="22"/>
+          <w:szCs w:val="22"/>
+        </w:rPr>
+        <w:t>new Date</w:t>
+      </w:r>
     </w:p>
     <w:p>
       <w:pPr>
         <w:pStyle w:val="Prrafodelista"/>
         <w:numPr>
           <w:ilvl w:val="0"/>
-          <w:numId w:val="23"/>
+          <w:numId w:val="27"/>
         </w:numPr>
         <w:jc w:val="both"/>
         <w:rPr>
           <w:rFonts w:ascii="Arial" w:hAnsi="Arial" w:cs="Arial"/>
           <w:sz w:val="22"/>
           <w:szCs w:val="22"/>
-          <w:lang w:val="es-CO"/>
-        </w:rPr>
-      </w:pPr>
-      <w:r>
-        <w:rPr>
-          <w:rFonts w:ascii="Arial" w:hAnsi="Arial" w:cs="Arial"/>
-          <w:sz w:val="22"/>
-          <w:szCs w:val="22"/>
-          <w:lang w:val="es-CO"/>
-        </w:rPr>
-        <w:t>Se agrega el objetivo de "inspirar una verdadera pasión por el aprendizaje", lo que sugiere un enfoque más holístico en el desarrollo del interés intrínseco de los estudiantes por el tema.</w:t>
-      </w:r>
-    </w:p>
-    <w:p>
-      <w:pPr>
-        <w:jc w:val="both"/>
-        <w:rPr>
-          <w:rFonts w:ascii="Arial" w:hAnsi="Arial" w:cs="Arial"/>
-          <w:sz w:val="22"/>
-          <w:szCs w:val="22"/>
-          <w:lang w:val="es-CO"/>
-        </w:rPr>
-      </w:pPr>
-    </w:p>
-    <w:p>
-      <w:pPr>
-        <w:jc w:val="both"/>
-        <w:rPr>
-          <w:rFonts w:ascii="Arial" w:hAnsi="Arial" w:cs="Arial"/>
-          <w:sz w:val="22"/>
-          <w:szCs w:val="22"/>
-          <w:lang w:val="es-CO"/>
-        </w:rPr>
-      </w:pPr>
-      <w:r>
-        <w:rPr>
-          <w:rFonts w:ascii="Arial" w:hAnsi="Arial" w:cs="Arial"/>
-          <w:sz w:val="22"/>
-          <w:szCs w:val="22"/>
-          <w:lang w:val="es-CO"/>
-        </w:rPr>
-        <w:t xml:space="preserve">Enfatizar la capacitación en gestión del conocimiento: </w:t>
-      </w:r>
-    </w:p>
-    <w:p>
-      <w:pPr>
-        <w:jc w:val="both"/>
-        <w:rPr>
-          <w:rFonts w:ascii="Arial" w:hAnsi="Arial" w:cs="Arial"/>
-          <w:sz w:val="22"/>
-          <w:szCs w:val="22"/>
-          <w:lang w:val="es-CO"/>
-        </w:rPr>
-      </w:pPr>
+        </w:rPr>
+      </w:pPr>
+      <w:r>
+        <w:rPr>
+          <w:rFonts w:ascii="Arial" w:hAnsi="Arial" w:cs="Arial"/>
+          <w:sz w:val="22"/>
+          <w:szCs w:val="22"/>
+        </w:rPr>
+        <w:t>x: 55</w:t>
+      </w:r>
     </w:p>
     <w:p>
       <w:pPr>
         <w:pStyle w:val="Prrafodelista"/>
         <w:numPr>
           <w:ilvl w:val="0"/>
-          <w:numId w:val="22"/>
+          <w:numId w:val="27"/>
         </w:numPr>
         <w:jc w:val="both"/>
         <w:rPr>
           <w:rFonts w:ascii="Arial" w:hAnsi="Arial" w:cs="Arial"/>
           <w:sz w:val="22"/>
           <w:szCs w:val="22"/>
-          <w:lang w:val="es-CO"/>
-        </w:rPr>
-      </w:pPr>
-      <w:r>
-        <w:rPr>
-          <w:rFonts w:ascii="Arial" w:hAnsi="Arial" w:cs="Arial"/>
-          <w:sz w:val="22"/>
-          <w:szCs w:val="22"/>
-          <w:lang w:val="es-CO"/>
-        </w:rPr>
-        <w:t>Se agrega la frase "capacitar a los estudiantes para gestionar de manera efectiva su conocimiento", lo que implica un enfoque en habilidades de estudio y gestión del tiempo.</w:t>
-      </w:r>
-    </w:p>
-    <w:p>
-      <w:pPr>
-        <w:jc w:val="both"/>
-        <w:rPr>
-          <w:rFonts w:ascii="Arial" w:hAnsi="Arial" w:cs="Arial"/>
-          <w:sz w:val="22"/>
-          <w:szCs w:val="22"/>
-          <w:lang w:val="es-CO"/>
-        </w:rPr>
-      </w:pPr>
-    </w:p>
-    <w:p>
-      <w:pPr>
-        <w:jc w:val="both"/>
-        <w:rPr>
-          <w:rFonts w:ascii="Arial" w:hAnsi="Arial" w:cs="Arial"/>
-          <w:sz w:val="22"/>
-          <w:szCs w:val="22"/>
-          <w:lang w:val="es-CO"/>
-        </w:rPr>
-      </w:pPr>
-      <w:r>
-        <w:rPr>
-          <w:rFonts w:ascii="Arial" w:hAnsi="Arial" w:cs="Arial"/>
-          <w:sz w:val="22"/>
-          <w:szCs w:val="22"/>
-          <w:lang w:val="es-CO"/>
-        </w:rPr>
-        <w:t xml:space="preserve">Eliminación de la repetición: </w:t>
-      </w:r>
-    </w:p>
-    <w:p>
-      <w:pPr>
-        <w:jc w:val="both"/>
-        <w:rPr>
-          <w:rFonts w:ascii="Arial" w:hAnsi="Arial" w:cs="Arial"/>
-          <w:sz w:val="22"/>
-          <w:szCs w:val="22"/>
-          <w:lang w:val="es-CO"/>
-        </w:rPr>
-      </w:pPr>
+        </w:rPr>
+      </w:pPr>
+      <w:r>
+        <w:rPr>
+          <w:rFonts w:ascii="Arial" w:hAnsi="Arial" w:cs="Arial"/>
+          <w:sz w:val="22"/>
+          <w:szCs w:val="22"/>
+        </w:rPr>
+        <w:t>y: 70</w:t>
+      </w:r>
     </w:p>
     <w:p>
       <w:pPr>
         <w:pStyle w:val="Prrafodelista"/>
         <w:numPr>
           <w:ilvl w:val="0"/>
-          <w:numId w:val="21"/>
+          <w:numId w:val="27"/>
         </w:numPr>
         <w:jc w:val="both"/>
         <w:rPr>
           <w:rFonts w:ascii="Arial" w:hAnsi="Arial" w:cs="Arial"/>
           <w:sz w:val="22"/>
           <w:szCs w:val="22"/>
-          <w:lang w:val="es-CO"/>
-        </w:rPr>
-      </w:pPr>
-      <w:r>
-        <w:rPr>
-          <w:rFonts w:ascii="Arial" w:hAnsi="Arial" w:cs="Arial"/>
-          <w:sz w:val="22"/>
-          <w:szCs w:val="22"/>
-          <w:lang w:val="es-CO"/>
-        </w:rPr>
-        <w:t>Se elimina la duplicación del término "aprendizaje" al inicio y al final del objetivo.</w:t>
-      </w:r>
-    </w:p>
-    <w:p>
-      <w:pPr>
-        <w:jc w:val="both"/>
-        <w:rPr>
-          <w:rFonts w:ascii="Arial" w:hAnsi="Arial" w:cs="Arial"/>
-          <w:sz w:val="22"/>
-          <w:szCs w:val="22"/>
-          <w:lang w:val="es-CO"/>
-        </w:rPr>
-      </w:pPr>
-    </w:p>
-    <w:p>
-      <w:pPr>
-        <w:jc w:val="both"/>
-        <w:rPr>
-          <w:rFonts w:ascii="Arial" w:hAnsi="Arial" w:cs="Arial"/>
-          <w:sz w:val="22"/>
-          <w:szCs w:val="22"/>
-          <w:lang w:val="es-CO"/>
-        </w:rPr>
-      </w:pPr>
-      <w:r>
-        <w:rPr>
-          <w:rFonts w:ascii="Arial" w:hAnsi="Arial" w:cs="Arial"/>
-          <w:sz w:val="22"/>
-          <w:szCs w:val="22"/>
-          <w:lang w:val="es-CO"/>
-        </w:rPr>
-        <w:t xml:space="preserve">Mayor especificidad: </w:t>
-      </w:r>
-    </w:p>
-    <w:p>
-      <w:pPr>
-        <w:jc w:val="both"/>
-        <w:rPr>
-          <w:rFonts w:ascii="Arial" w:hAnsi="Arial" w:cs="Arial"/>
-          <w:sz w:val="22"/>
-          <w:szCs w:val="22"/>
-          <w:lang w:val="es-CO"/>
+        </w:rPr>
+      </w:pPr>
+      <w:proofErr w:type="spellStart"/>
+      <w:r>
+        <w:rPr>
+          <w:rFonts w:ascii="Arial" w:hAnsi="Arial" w:cs="Arial"/>
+          <w:sz w:val="22"/>
+          <w:szCs w:val="22"/>
+        </w:rPr>
+        <w:t>size</w:t>
+      </w:r>
+      <w:proofErr w:type="spellEnd"/>
+      <w:r>
+        <w:rPr>
+          <w:rFonts w:ascii="Arial" w:hAnsi="Arial" w:cs="Arial"/>
+          <w:sz w:val="22"/>
+          <w:szCs w:val="22"/>
+        </w:rPr>
+        <w:t>: 5</w:t>
+      </w:r>
+    </w:p>
+    <w:p>
+      <w:pPr>
+        <w:jc w:val="both"/>
+        <w:rPr>
+          <w:rFonts w:ascii="Arial" w:hAnsi="Arial" w:cs="Arial"/>
+          <w:sz w:val="22"/>
+          <w:szCs w:val="22"/>
+        </w:rPr>
+      </w:pPr>
+    </w:p>
+    <w:p>
+      <w:pPr>
+        <w:jc w:val="both"/>
+        <w:rPr>
+          <w:rFonts w:ascii="Arial" w:hAnsi="Arial" w:cs="Arial"/>
+          <w:sz w:val="22"/>
+          <w:szCs w:val="22"/>
+        </w:rPr>
+      </w:pPr>
+      <w:r>
+        <w:rPr>
+          <w:rFonts w:ascii="Arial" w:hAnsi="Arial" w:cs="Arial"/>
+          <w:sz w:val="22"/>
+          <w:szCs w:val="22"/>
+        </w:rPr>
+        <w:t xml:space="preserve">Esta estructura lógica permitió visualizar por cada certificado el tiempo de emisión </w:t>
+      </w:r>
+      <w:proofErr w:type="gramStart"/>
+      <w:r>
+        <w:rPr>
+          <w:rFonts w:ascii="Arial" w:hAnsi="Arial" w:cs="Arial"/>
+          <w:sz w:val="22"/>
+          <w:szCs w:val="22"/>
+        </w:rPr>
+        <w:t>con  fecha</w:t>
+      </w:r>
+      <w:proofErr w:type="gramEnd"/>
+      <w:r>
+        <w:rPr>
+          <w:rFonts w:ascii="Arial" w:hAnsi="Arial" w:cs="Arial"/>
+          <w:sz w:val="22"/>
+          <w:szCs w:val="22"/>
+        </w:rPr>
+        <w:t>, hora, minutos y segundos por persona que ingrese a la plataforma web informativa</w:t>
+      </w:r>
+    </w:p>
+    <w:p>
+      <w:pPr>
+        <w:jc w:val="both"/>
+        <w:rPr>
+          <w:rFonts w:ascii="Arial" w:hAnsi="Arial" w:cs="Arial"/>
+          <w:sz w:val="22"/>
+          <w:szCs w:val="22"/>
+        </w:rPr>
+      </w:pPr>
+      <w:r>
+        <w:rPr>
+          <w:rFonts w:ascii="Arial" w:hAnsi="Arial" w:cs="Arial"/>
+          <w:sz w:val="22"/>
+          <w:szCs w:val="22"/>
+        </w:rPr>
+        <w:lastRenderedPageBreak/>
+        <w:t>Dia 2024-04-2</w:t>
+      </w:r>
+      <w:r>
+        <w:rPr>
+          <w:rFonts w:ascii="Arial" w:hAnsi="Arial" w:cs="Arial"/>
+          <w:sz w:val="22"/>
+          <w:szCs w:val="22"/>
+        </w:rPr>
+        <w:t>1</w:t>
+      </w:r>
+    </w:p>
+    <w:p>
+      <w:pPr>
+        <w:tabs>
+          <w:tab w:val="left" w:pos="560"/>
+          <w:tab w:val="left" w:pos="1120"/>
+          <w:tab w:val="left" w:pos="1680"/>
+          <w:tab w:val="left" w:pos="2240"/>
+          <w:tab w:val="left" w:pos="2800"/>
+          <w:tab w:val="left" w:pos="3360"/>
+          <w:tab w:val="left" w:pos="3920"/>
+          <w:tab w:val="left" w:pos="4480"/>
+          <w:tab w:val="left" w:pos="5040"/>
+          <w:tab w:val="left" w:pos="5600"/>
+          <w:tab w:val="left" w:pos="6160"/>
+          <w:tab w:val="left" w:pos="6720"/>
+        </w:tabs>
+        <w:autoSpaceDE w:val="0"/>
+        <w:autoSpaceDN w:val="0"/>
+        <w:adjustRightInd w:val="0"/>
+        <w:rPr>
+          <w:rFonts w:ascii="Arial" w:eastAsiaTheme="minorHAnsi" w:hAnsi="Arial" w:cs="Arial"/>
+          <w:color w:val="000000"/>
+          <w:sz w:val="22"/>
+          <w:szCs w:val="22"/>
+          <w:lang w:val="es-ES_tradnl" w:eastAsia="en-US"/>
+        </w:rPr>
+      </w:pPr>
+      <w:r>
+        <w:rPr>
+          <w:rFonts w:ascii="Arial" w:hAnsi="Arial" w:cs="Arial"/>
+          <w:sz w:val="22"/>
+          <w:szCs w:val="22"/>
+        </w:rPr>
+        <w:t xml:space="preserve">Asignación: Realizar </w:t>
+      </w:r>
+      <w:r>
+        <w:rPr>
+          <w:rFonts w:ascii="Arial" w:hAnsi="Arial" w:cs="Arial"/>
+          <w:sz w:val="22"/>
+          <w:szCs w:val="22"/>
+        </w:rPr>
+        <w:t xml:space="preserve">la implementación de QR informativo para la </w:t>
+      </w:r>
+      <w:r>
+        <w:rPr>
+          <w:rFonts w:ascii="Arial" w:hAnsi="Arial" w:cs="Arial"/>
+          <w:sz w:val="22"/>
+          <w:szCs w:val="22"/>
+        </w:rPr>
+        <w:t>emisión de los certificados para “</w:t>
+      </w:r>
+      <w:r>
+        <w:rPr>
+          <w:rFonts w:ascii="Arial" w:eastAsiaTheme="minorHAnsi" w:hAnsi="Arial" w:cs="Arial"/>
+          <w:color w:val="000000"/>
+          <w:sz w:val="22"/>
+          <w:szCs w:val="22"/>
+          <w:lang w:val="es-ES_tradnl" w:eastAsia="en-US"/>
+        </w:rPr>
+        <w:t>PROYECTO ISU – ROBOTICA EDUCATIVA UNA EXPERIENCIA DE GESTIÓN DEL CONOCIMIENTO EN MATEMÁTICAS”</w:t>
+      </w:r>
+    </w:p>
+    <w:p>
+      <w:pPr>
+        <w:jc w:val="both"/>
+        <w:rPr>
+          <w:rFonts w:ascii="Arial" w:hAnsi="Arial" w:cs="Arial"/>
+          <w:sz w:val="22"/>
+          <w:szCs w:val="22"/>
+        </w:rPr>
+      </w:pPr>
+      <w:r>
+        <w:rPr>
+          <w:rFonts w:ascii="Arial" w:hAnsi="Arial" w:cs="Arial"/>
+          <w:sz w:val="22"/>
+          <w:szCs w:val="22"/>
+        </w:rPr>
+        <w:t xml:space="preserve">Horas realizadas: </w:t>
+      </w:r>
+      <w:r>
+        <w:rPr>
+          <w:rFonts w:ascii="Arial" w:hAnsi="Arial" w:cs="Arial"/>
+          <w:sz w:val="22"/>
+          <w:szCs w:val="22"/>
+        </w:rPr>
+        <w:t>3</w:t>
+      </w:r>
+    </w:p>
+    <w:p>
+      <w:pPr>
+        <w:jc w:val="both"/>
+        <w:rPr>
+          <w:rFonts w:ascii="Arial" w:hAnsi="Arial" w:cs="Arial"/>
+          <w:sz w:val="22"/>
+          <w:szCs w:val="22"/>
+        </w:rPr>
+      </w:pPr>
+    </w:p>
+    <w:p>
+      <w:pPr>
+        <w:jc w:val="both"/>
+        <w:rPr>
+          <w:rFonts w:ascii="Arial" w:hAnsi="Arial" w:cs="Arial"/>
+          <w:sz w:val="22"/>
+          <w:szCs w:val="22"/>
+        </w:rPr>
+      </w:pPr>
+      <w:r>
+        <w:rPr>
+          <w:rFonts w:ascii="Arial" w:hAnsi="Arial" w:cs="Arial"/>
+          <w:noProof/>
+          <w:sz w:val="22"/>
+          <w:szCs w:val="22"/>
+        </w:rPr>
+        <w:drawing>
+          <wp:inline distT="0" distB="0" distL="0" distR="0" wp14:anchorId="239CD0C9" wp14:editId="4DF7187B">
+            <wp:extent cx="5252085" cy="715645"/>
+            <wp:effectExtent l="0" t="0" r="5715" b="0"/>
+            <wp:docPr id="1757308613" name="Imagen 2"/>
+            <wp:cNvGraphicFramePr>
+              <a:graphicFrameLocks xmlns:a="http://schemas.openxmlformats.org/drawingml/2006/main" noChangeAspect="1"/>
+            </wp:cNvGraphicFramePr>
+            <a:graphic xmlns:a="http://schemas.openxmlformats.org/drawingml/2006/main">
+              <a:graphicData uri="http://schemas.openxmlformats.org/drawingml/2006/picture">
+                <pic:pic xmlns:pic="http://schemas.openxmlformats.org/drawingml/2006/picture">
+                  <pic:nvPicPr>
+                    <pic:cNvPr id="1757308613" name="Imagen 1757308613"/>
+                    <pic:cNvPicPr/>
+                  </pic:nvPicPr>
+                  <pic:blipFill>
+                    <a:blip r:embed="rId12" cstate="print">
+                      <a:extLst>
+                        <a:ext uri="{28A0092B-C50C-407E-A947-70E740481C1C}">
+                          <a14:useLocalDpi xmlns:a14="http://schemas.microsoft.com/office/drawing/2010/main" val="0"/>
+                        </a:ext>
+                      </a:extLst>
+                    </a:blip>
+                    <a:stretch>
+                      <a:fillRect/>
+                    </a:stretch>
+                  </pic:blipFill>
+                  <pic:spPr>
+                    <a:xfrm>
+                      <a:off x="0" y="0"/>
+                      <a:ext cx="5252085" cy="715645"/>
+                    </a:xfrm>
+                    <a:prstGeom prst="rect">
+                      <a:avLst/>
+                    </a:prstGeom>
+                  </pic:spPr>
+                </pic:pic>
+              </a:graphicData>
+            </a:graphic>
+          </wp:inline>
+        </w:drawing>
+      </w:r>
+    </w:p>
+    <w:p>
+      <w:pPr>
+        <w:jc w:val="both"/>
+        <w:rPr>
+          <w:rFonts w:ascii="Arial" w:hAnsi="Arial" w:cs="Arial"/>
+          <w:sz w:val="22"/>
+          <w:szCs w:val="22"/>
+        </w:rPr>
+      </w:pPr>
+    </w:p>
+    <w:p>
+      <w:pPr>
+        <w:jc w:val="both"/>
+        <w:rPr>
+          <w:rFonts w:ascii="Arial" w:hAnsi="Arial" w:cs="Arial"/>
+          <w:sz w:val="22"/>
+          <w:szCs w:val="22"/>
+        </w:rPr>
+      </w:pPr>
+      <w:r>
+        <w:rPr>
+          <w:rFonts w:ascii="Arial" w:hAnsi="Arial" w:cs="Arial"/>
+          <w:sz w:val="22"/>
+          <w:szCs w:val="22"/>
+        </w:rPr>
+        <w:t xml:space="preserve">En esta nueva implementación del QR informativo se centra en </w:t>
+      </w:r>
+      <w:r>
+        <w:rPr>
+          <w:rFonts w:ascii="Arial" w:hAnsi="Arial" w:cs="Arial"/>
+          <w:sz w:val="22"/>
+          <w:szCs w:val="22"/>
+        </w:rPr>
+        <w:t>la información que se va a mostrar una vez sea escaneado el QR. Esta información consiste en:</w:t>
+      </w:r>
+    </w:p>
+    <w:p>
+      <w:pPr>
+        <w:jc w:val="both"/>
+        <w:rPr>
+          <w:rFonts w:ascii="Arial" w:hAnsi="Arial" w:cs="Arial"/>
+          <w:sz w:val="22"/>
+          <w:szCs w:val="22"/>
         </w:rPr>
       </w:pPr>
     </w:p>
@@ -1049,199 +1061,266 @@
         <w:pStyle w:val="Prrafodelista"/>
         <w:numPr>
           <w:ilvl w:val="0"/>
-          <w:numId w:val="20"/>
+          <w:numId w:val="28"/>
         </w:numPr>
         <w:jc w:val="both"/>
         <w:rPr>
           <w:rFonts w:ascii="Arial" w:hAnsi="Arial" w:cs="Arial"/>
           <w:sz w:val="22"/>
           <w:szCs w:val="22"/>
-          <w:lang w:val="es-CO"/>
-        </w:rPr>
-      </w:pPr>
-      <w:r>
-        <w:rPr>
-          <w:rFonts w:ascii="Arial" w:hAnsi="Arial" w:cs="Arial"/>
-          <w:sz w:val="22"/>
-          <w:szCs w:val="22"/>
-          <w:lang w:val="es-CO"/>
-        </w:rPr>
-        <w:t>Se menciona explícitamente que el objetivo se centra en las ciencias básicas y las matemáticas, proporcionando una dirección más clara para el proyecto.</w:t>
-      </w:r>
-    </w:p>
-    <w:p>
-      <w:pPr>
-        <w:jc w:val="both"/>
-        <w:rPr>
-          <w:rFonts w:ascii="Arial" w:hAnsi="Arial" w:cs="Arial"/>
-          <w:sz w:val="22"/>
-          <w:szCs w:val="22"/>
-          <w:lang w:val="es-CO"/>
-        </w:rPr>
-      </w:pPr>
-    </w:p>
-    <w:p>
-      <w:pPr>
-        <w:jc w:val="both"/>
-        <w:rPr>
-          <w:rFonts w:ascii="Arial" w:hAnsi="Arial" w:cs="Arial"/>
-          <w:sz w:val="22"/>
-          <w:szCs w:val="22"/>
-          <w:lang w:val="es-CO"/>
-        </w:rPr>
-      </w:pPr>
-      <w:r>
-        <w:rPr>
-          <w:rFonts w:ascii="Arial" w:hAnsi="Arial" w:cs="Arial"/>
-          <w:sz w:val="22"/>
-          <w:szCs w:val="22"/>
-          <w:lang w:val="es-CO"/>
-        </w:rPr>
-        <w:t xml:space="preserve">Eliminación de términos vagos: </w:t>
-      </w:r>
-    </w:p>
-    <w:p>
-      <w:pPr>
-        <w:jc w:val="both"/>
-        <w:rPr>
-          <w:rFonts w:ascii="Arial" w:hAnsi="Arial" w:cs="Arial"/>
-          <w:sz w:val="22"/>
-          <w:szCs w:val="22"/>
-          <w:lang w:val="es-CO"/>
-        </w:rPr>
-      </w:pPr>
+        </w:rPr>
+      </w:pPr>
+      <w:r>
+        <w:rPr>
+          <w:rFonts w:ascii="Arial" w:hAnsi="Arial" w:cs="Arial"/>
+          <w:sz w:val="22"/>
+          <w:szCs w:val="22"/>
+        </w:rPr>
+        <w:t>Certificado de:</w:t>
+      </w:r>
     </w:p>
     <w:p>
       <w:pPr>
         <w:pStyle w:val="Prrafodelista"/>
         <w:numPr>
           <w:ilvl w:val="0"/>
-          <w:numId w:val="19"/>
+          <w:numId w:val="28"/>
         </w:numPr>
         <w:jc w:val="both"/>
         <w:rPr>
           <w:rFonts w:ascii="Arial" w:hAnsi="Arial" w:cs="Arial"/>
           <w:sz w:val="22"/>
           <w:szCs w:val="22"/>
-          <w:lang w:val="es-CO"/>
-        </w:rPr>
-      </w:pPr>
-      <w:r>
-        <w:rPr>
-          <w:rFonts w:ascii="Arial" w:hAnsi="Arial" w:cs="Arial"/>
-          <w:sz w:val="22"/>
-          <w:szCs w:val="22"/>
-          <w:lang w:val="es-CO"/>
-        </w:rPr>
-        <w:t>Se eliminan términos como "motivar" y "experiencias de aprendizaje significativo", que pueden ser interpretados de manera subjetiva, en favor de una redacción más concreta y orientada a resultados.</w:t>
-      </w:r>
-    </w:p>
-    <w:p>
-      <w:pPr>
-        <w:jc w:val="both"/>
-        <w:rPr>
-          <w:rFonts w:ascii="Arial" w:hAnsi="Arial" w:cs="Arial"/>
-          <w:sz w:val="22"/>
-          <w:szCs w:val="22"/>
-          <w:lang w:val="es-CO"/>
-        </w:rPr>
-      </w:pPr>
-    </w:p>
-    <w:p>
-      <w:pPr>
-        <w:jc w:val="both"/>
-        <w:rPr>
-          <w:rFonts w:ascii="Arial" w:hAnsi="Arial" w:cs="Arial"/>
-          <w:sz w:val="22"/>
-          <w:szCs w:val="22"/>
-          <w:lang w:val="es-CO"/>
-        </w:rPr>
-      </w:pPr>
-      <w:r>
-        <w:rPr>
-          <w:rFonts w:ascii="Arial" w:hAnsi="Arial" w:cs="Arial"/>
-          <w:sz w:val="22"/>
-          <w:szCs w:val="22"/>
-          <w:lang w:val="es-CO"/>
-        </w:rPr>
-        <w:t xml:space="preserve">Inclusión de "comprensión sólida": </w:t>
-      </w:r>
-    </w:p>
-    <w:p>
-      <w:pPr>
-        <w:jc w:val="both"/>
-        <w:rPr>
-          <w:rFonts w:ascii="Arial" w:hAnsi="Arial" w:cs="Arial"/>
-          <w:sz w:val="22"/>
-          <w:szCs w:val="22"/>
-          <w:lang w:val="es-CO"/>
-        </w:rPr>
-      </w:pPr>
+        </w:rPr>
+      </w:pPr>
+      <w:r>
+        <w:rPr>
+          <w:rFonts w:ascii="Arial" w:hAnsi="Arial" w:cs="Arial"/>
+          <w:sz w:val="22"/>
+          <w:szCs w:val="22"/>
+        </w:rPr>
+        <w:t>Con número de CC:</w:t>
+      </w:r>
     </w:p>
     <w:p>
       <w:pPr>
         <w:pStyle w:val="Prrafodelista"/>
         <w:numPr>
           <w:ilvl w:val="0"/>
-          <w:numId w:val="18"/>
+          <w:numId w:val="28"/>
         </w:numPr>
         <w:jc w:val="both"/>
         <w:rPr>
           <w:rFonts w:ascii="Arial" w:hAnsi="Arial" w:cs="Arial"/>
           <w:sz w:val="22"/>
           <w:szCs w:val="22"/>
-          <w:lang w:val="es-CO"/>
-        </w:rPr>
-      </w:pPr>
-      <w:r>
-        <w:rPr>
-          <w:rFonts w:ascii="Arial" w:hAnsi="Arial" w:cs="Arial"/>
-          <w:sz w:val="22"/>
-          <w:szCs w:val="22"/>
-          <w:lang w:val="es-CO"/>
-        </w:rPr>
-        <w:t>Se añade la idea de desarrollar una "comprensión sólida" de las ciencias básicas y las matemáticas, lo que sugiere un enfoque en el dominio del contenido.</w:t>
-      </w:r>
-    </w:p>
-    <w:p>
-      <w:pPr>
-        <w:jc w:val="both"/>
-        <w:rPr>
-          <w:rFonts w:ascii="Arial" w:hAnsi="Arial" w:cs="Arial"/>
-          <w:sz w:val="22"/>
-          <w:szCs w:val="22"/>
-          <w:lang w:val="es-CO"/>
-        </w:rPr>
-      </w:pPr>
-    </w:p>
-    <w:p>
-      <w:pPr>
-        <w:jc w:val="both"/>
-        <w:rPr>
-          <w:rFonts w:ascii="Arial" w:hAnsi="Arial" w:cs="Arial"/>
-          <w:sz w:val="22"/>
-          <w:szCs w:val="22"/>
-          <w:lang w:val="es-CO"/>
-        </w:rPr>
-      </w:pPr>
-      <w:r>
-        <w:rPr>
-          <w:rFonts w:ascii="Arial" w:hAnsi="Arial" w:cs="Arial"/>
-          <w:sz w:val="22"/>
-          <w:szCs w:val="22"/>
-          <w:lang w:val="es-CO"/>
-        </w:rPr>
-        <w:t xml:space="preserve">Expansión del concepto de "entorno educativo": </w:t>
-      </w:r>
-    </w:p>
-    <w:p>
-      <w:pPr>
-        <w:jc w:val="both"/>
-        <w:rPr>
-          <w:rFonts w:ascii="Arial" w:hAnsi="Arial" w:cs="Arial"/>
-          <w:sz w:val="22"/>
-          <w:szCs w:val="22"/>
-          <w:lang w:val="es-CO"/>
+        </w:rPr>
+      </w:pPr>
+      <w:r>
+        <w:rPr>
+          <w:rFonts w:ascii="Arial" w:hAnsi="Arial" w:cs="Arial"/>
+          <w:sz w:val="22"/>
+          <w:szCs w:val="22"/>
+        </w:rPr>
+        <w:t>Fecha</w:t>
+      </w:r>
+    </w:p>
+    <w:p>
+      <w:pPr>
+        <w:jc w:val="both"/>
+        <w:rPr>
+          <w:rFonts w:ascii="Arial" w:hAnsi="Arial" w:cs="Arial"/>
+          <w:sz w:val="22"/>
+          <w:szCs w:val="22"/>
+        </w:rPr>
+      </w:pPr>
+    </w:p>
+    <w:p>
+      <w:pPr>
+        <w:jc w:val="both"/>
+        <w:rPr>
+          <w:rFonts w:ascii="Arial" w:hAnsi="Arial" w:cs="Arial"/>
+          <w:sz w:val="22"/>
+          <w:szCs w:val="22"/>
+        </w:rPr>
+      </w:pPr>
+      <w:r>
+        <w:rPr>
+          <w:rFonts w:ascii="Arial" w:hAnsi="Arial" w:cs="Arial"/>
+          <w:sz w:val="22"/>
+          <w:szCs w:val="22"/>
+        </w:rPr>
+        <w:t xml:space="preserve">Para cada información se toma el </w:t>
+      </w:r>
+      <w:proofErr w:type="spellStart"/>
+      <w:r>
+        <w:rPr>
+          <w:rFonts w:ascii="Arial" w:hAnsi="Arial" w:cs="Arial"/>
+          <w:sz w:val="22"/>
+          <w:szCs w:val="22"/>
+        </w:rPr>
+        <w:t>name</w:t>
+      </w:r>
+      <w:proofErr w:type="spellEnd"/>
+      <w:r>
+        <w:rPr>
+          <w:rFonts w:ascii="Arial" w:hAnsi="Arial" w:cs="Arial"/>
+          <w:sz w:val="22"/>
+          <w:szCs w:val="22"/>
+        </w:rPr>
+        <w:t xml:space="preserve">, id, y el </w:t>
+      </w:r>
+      <w:proofErr w:type="spellStart"/>
+      <w:r>
+        <w:rPr>
+          <w:rFonts w:ascii="Arial" w:hAnsi="Arial" w:cs="Arial"/>
+          <w:sz w:val="22"/>
+          <w:szCs w:val="22"/>
+        </w:rPr>
+        <w:t>currenTime</w:t>
+      </w:r>
+      <w:proofErr w:type="spellEnd"/>
+      <w:r>
+        <w:rPr>
+          <w:rFonts w:ascii="Arial" w:hAnsi="Arial" w:cs="Arial"/>
+          <w:sz w:val="22"/>
+          <w:szCs w:val="22"/>
+        </w:rPr>
+        <w:t xml:space="preserve"> que fue ingresado desde la página principal de la web informativa del proyecto</w:t>
+      </w:r>
+    </w:p>
+    <w:p>
+      <w:pPr>
+        <w:jc w:val="both"/>
+        <w:rPr>
+          <w:rFonts w:ascii="Arial" w:hAnsi="Arial" w:cs="Arial"/>
+          <w:sz w:val="22"/>
+          <w:szCs w:val="22"/>
+        </w:rPr>
+      </w:pPr>
+    </w:p>
+    <w:p>
+      <w:pPr>
+        <w:jc w:val="both"/>
+        <w:rPr>
+          <w:rFonts w:ascii="Arial" w:hAnsi="Arial" w:cs="Arial"/>
+          <w:sz w:val="22"/>
+          <w:szCs w:val="22"/>
+        </w:rPr>
+      </w:pPr>
+      <w:r>
+        <w:rPr>
+          <w:rFonts w:ascii="Arial" w:hAnsi="Arial" w:cs="Arial"/>
+          <w:noProof/>
+          <w:sz w:val="22"/>
+          <w:szCs w:val="22"/>
+        </w:rPr>
+        <w:drawing>
+          <wp:inline distT="0" distB="0" distL="0" distR="0" wp14:anchorId="20A3C0FC" wp14:editId="7A1DDA48">
+            <wp:extent cx="5252085" cy="1567180"/>
+            <wp:effectExtent l="0" t="0" r="5715" b="0"/>
+            <wp:docPr id="675268028" name="Imagen 3"/>
+            <wp:cNvGraphicFramePr>
+              <a:graphicFrameLocks xmlns:a="http://schemas.openxmlformats.org/drawingml/2006/main" noChangeAspect="1"/>
+            </wp:cNvGraphicFramePr>
+            <a:graphic xmlns:a="http://schemas.openxmlformats.org/drawingml/2006/main">
+              <a:graphicData uri="http://schemas.openxmlformats.org/drawingml/2006/picture">
+                <pic:pic xmlns:pic="http://schemas.openxmlformats.org/drawingml/2006/picture">
+                  <pic:nvPicPr>
+                    <pic:cNvPr id="675268028" name="Imagen 675268028"/>
+                    <pic:cNvPicPr/>
+                  </pic:nvPicPr>
+                  <pic:blipFill>
+                    <a:blip r:embed="rId13" cstate="print">
+                      <a:extLst>
+                        <a:ext uri="{28A0092B-C50C-407E-A947-70E740481C1C}">
+                          <a14:useLocalDpi xmlns:a14="http://schemas.microsoft.com/office/drawing/2010/main" val="0"/>
+                        </a:ext>
+                      </a:extLst>
+                    </a:blip>
+                    <a:stretch>
+                      <a:fillRect/>
+                    </a:stretch>
+                  </pic:blipFill>
+                  <pic:spPr>
+                    <a:xfrm>
+                      <a:off x="0" y="0"/>
+                      <a:ext cx="5252085" cy="1567180"/>
+                    </a:xfrm>
+                    <a:prstGeom prst="rect">
+                      <a:avLst/>
+                    </a:prstGeom>
+                  </pic:spPr>
+                </pic:pic>
+              </a:graphicData>
+            </a:graphic>
+          </wp:inline>
+        </w:drawing>
+      </w:r>
+    </w:p>
+    <w:p>
+      <w:pPr>
+        <w:jc w:val="both"/>
+        <w:rPr>
+          <w:rFonts w:ascii="Arial" w:hAnsi="Arial" w:cs="Arial"/>
+          <w:sz w:val="22"/>
+          <w:szCs w:val="22"/>
+        </w:rPr>
+      </w:pPr>
+    </w:p>
+    <w:p>
+      <w:pPr>
+        <w:jc w:val="both"/>
+        <w:rPr>
+          <w:rFonts w:ascii="Arial" w:hAnsi="Arial" w:cs="Arial"/>
+          <w:sz w:val="22"/>
+          <w:szCs w:val="22"/>
+        </w:rPr>
+      </w:pPr>
+      <w:r>
+        <w:rPr>
+          <w:rFonts w:ascii="Arial" w:hAnsi="Arial" w:cs="Arial"/>
+          <w:sz w:val="22"/>
+          <w:szCs w:val="22"/>
+        </w:rPr>
+        <w:t>Se asignaron nuevas variables con el objetivo de definir el ancho y alto del QR que se va a emitir por certificado</w:t>
+      </w:r>
+    </w:p>
+    <w:p>
+      <w:pPr>
+        <w:jc w:val="both"/>
+        <w:rPr>
+          <w:rFonts w:ascii="Arial" w:hAnsi="Arial" w:cs="Arial"/>
+          <w:sz w:val="22"/>
+          <w:szCs w:val="22"/>
+        </w:rPr>
+      </w:pPr>
+    </w:p>
+    <w:p>
+      <w:pPr>
+        <w:jc w:val="both"/>
+        <w:rPr>
+          <w:rFonts w:ascii="Arial" w:hAnsi="Arial" w:cs="Arial"/>
+          <w:sz w:val="22"/>
+          <w:szCs w:val="22"/>
+        </w:rPr>
+      </w:pPr>
+      <w:r>
+        <w:rPr>
+          <w:rFonts w:ascii="Arial" w:hAnsi="Arial" w:cs="Arial"/>
+          <w:sz w:val="22"/>
+          <w:szCs w:val="22"/>
+        </w:rPr>
+        <w:t>A su vez se emite un mensaje en consola que indica “Certificado Creado”, cada certificado creado tendrá un único nombre, para ello se asignó:</w:t>
+      </w:r>
+    </w:p>
+    <w:p>
+      <w:pPr>
+        <w:jc w:val="both"/>
+        <w:rPr>
+          <w:rFonts w:ascii="Arial" w:hAnsi="Arial" w:cs="Arial"/>
+          <w:sz w:val="22"/>
+          <w:szCs w:val="22"/>
         </w:rPr>
       </w:pPr>
     </w:p>
@@ -1250,80 +1329,780 @@
         <w:pStyle w:val="Prrafodelista"/>
         <w:numPr>
           <w:ilvl w:val="0"/>
-          <w:numId w:val="17"/>
+          <w:numId w:val="29"/>
         </w:numPr>
         <w:jc w:val="both"/>
         <w:rPr>
           <w:rFonts w:ascii="Arial" w:hAnsi="Arial" w:cs="Arial"/>
           <w:sz w:val="22"/>
           <w:szCs w:val="22"/>
-          <w:lang w:val="es-CO"/>
-        </w:rPr>
-      </w:pPr>
-      <w:r>
-        <w:rPr>
-          <w:rFonts w:ascii="Arial" w:hAnsi="Arial" w:cs="Arial"/>
-          <w:sz w:val="22"/>
-          <w:szCs w:val="22"/>
-          <w:lang w:val="es-CO"/>
-        </w:rPr>
-        <w:t>Se expande el concepto de "entorno educativo" para incluir elementos de dinamismo y estimulación, lo que sugiere un enfoque más holístico en la creación de un ambiente propicio para el aprendizaje.</w:t>
-      </w:r>
-    </w:p>
-    <w:p>
-      <w:pPr>
-        <w:jc w:val="both"/>
-        <w:rPr>
-          <w:rFonts w:ascii="Arial" w:hAnsi="Arial" w:cs="Arial"/>
-          <w:sz w:val="22"/>
-          <w:szCs w:val="22"/>
-          <w:lang w:val="es-CO"/>
-        </w:rPr>
-      </w:pPr>
-    </w:p>
-    <w:p>
-      <w:pPr>
-        <w:jc w:val="both"/>
-        <w:rPr>
-          <w:rFonts w:ascii="Arial" w:hAnsi="Arial" w:cs="Arial"/>
-          <w:sz w:val="22"/>
-          <w:szCs w:val="22"/>
-          <w:lang w:val="es-CO"/>
-        </w:rPr>
-      </w:pPr>
-      <w:r>
-        <w:rPr>
-          <w:rFonts w:ascii="Arial" w:hAnsi="Arial" w:cs="Arial"/>
-          <w:sz w:val="22"/>
-          <w:szCs w:val="22"/>
-          <w:lang w:val="es-CO"/>
-        </w:rPr>
-        <w:t xml:space="preserve">Mayor énfasis en la efectividad: </w:t>
-      </w:r>
-    </w:p>
-    <w:p>
-      <w:pPr>
-        <w:jc w:val="both"/>
-        <w:rPr>
-          <w:rFonts w:ascii="Arial" w:hAnsi="Arial" w:cs="Arial"/>
-          <w:sz w:val="22"/>
-          <w:szCs w:val="22"/>
-          <w:lang w:val="es-CO"/>
-        </w:rPr>
-      </w:pPr>
+        </w:rPr>
+      </w:pPr>
+      <w:proofErr w:type="spellStart"/>
+      <w:r>
+        <w:rPr>
+          <w:rFonts w:ascii="Arial" w:hAnsi="Arial" w:cs="Arial"/>
+          <w:sz w:val="22"/>
+          <w:szCs w:val="22"/>
+        </w:rPr>
+        <w:t>fileName</w:t>
+      </w:r>
+      <w:proofErr w:type="spellEnd"/>
     </w:p>
     <w:p>
       <w:pPr>
         <w:pStyle w:val="Prrafodelista"/>
         <w:numPr>
           <w:ilvl w:val="0"/>
-          <w:numId w:val="17"/>
+          <w:numId w:val="29"/>
         </w:numPr>
         <w:jc w:val="both"/>
         <w:rPr>
           <w:rFonts w:ascii="Arial" w:hAnsi="Arial" w:cs="Arial"/>
           <w:sz w:val="22"/>
           <w:szCs w:val="22"/>
+        </w:rPr>
+      </w:pPr>
+      <w:r>
+        <w:rPr>
+          <w:rFonts w:ascii="Arial" w:hAnsi="Arial" w:cs="Arial"/>
+          <w:sz w:val="22"/>
+          <w:szCs w:val="22"/>
+        </w:rPr>
+        <w:t>SaveAs</w:t>
+      </w:r>
+    </w:p>
+    <w:p>
+      <w:pPr>
+        <w:jc w:val="both"/>
+        <w:rPr>
+          <w:rFonts w:ascii="Arial" w:hAnsi="Arial" w:cs="Arial"/>
+          <w:sz w:val="22"/>
+          <w:szCs w:val="22"/>
+        </w:rPr>
+      </w:pPr>
+    </w:p>
+    <w:p>
+      <w:pPr>
+        <w:jc w:val="both"/>
+        <w:rPr>
+          <w:rFonts w:ascii="Arial" w:hAnsi="Arial" w:cs="Arial"/>
+          <w:sz w:val="22"/>
+          <w:szCs w:val="22"/>
+        </w:rPr>
+      </w:pPr>
+      <w:r>
+        <w:rPr>
+          <w:rFonts w:ascii="Arial" w:hAnsi="Arial" w:cs="Arial"/>
+          <w:sz w:val="22"/>
+          <w:szCs w:val="22"/>
+        </w:rPr>
+        <w:t>De esta manera cada nombre que ingrese se guardara como “Nombre Ingresado.pdf” por usuario</w:t>
+      </w:r>
+    </w:p>
+    <w:p>
+      <w:pPr>
+        <w:jc w:val="both"/>
+        <w:rPr>
+          <w:rFonts w:ascii="Arial" w:hAnsi="Arial" w:cs="Arial"/>
+          <w:sz w:val="22"/>
+          <w:szCs w:val="22"/>
+        </w:rPr>
+      </w:pPr>
+    </w:p>
+    <w:p>
+      <w:pPr>
+        <w:jc w:val="both"/>
+        <w:rPr>
+          <w:rFonts w:ascii="Arial" w:hAnsi="Arial" w:cs="Arial"/>
+          <w:sz w:val="22"/>
+          <w:szCs w:val="22"/>
+        </w:rPr>
+      </w:pPr>
+    </w:p>
+    <w:p>
+      <w:pPr>
+        <w:jc w:val="both"/>
+        <w:rPr>
+          <w:rFonts w:ascii="Arial" w:hAnsi="Arial" w:cs="Arial"/>
+          <w:sz w:val="22"/>
+          <w:szCs w:val="22"/>
+        </w:rPr>
+      </w:pPr>
+      <w:r>
+        <w:rPr>
+          <w:rFonts w:ascii="Arial" w:hAnsi="Arial" w:cs="Arial"/>
+          <w:sz w:val="22"/>
+          <w:szCs w:val="22"/>
+        </w:rPr>
+        <w:t>Dia 2024-04-2</w:t>
+      </w:r>
+      <w:r>
+        <w:rPr>
+          <w:rFonts w:ascii="Arial" w:hAnsi="Arial" w:cs="Arial"/>
+          <w:sz w:val="22"/>
+          <w:szCs w:val="22"/>
+        </w:rPr>
+        <w:t>2</w:t>
+      </w:r>
+    </w:p>
+    <w:p>
+      <w:pPr>
+        <w:tabs>
+          <w:tab w:val="left" w:pos="560"/>
+          <w:tab w:val="left" w:pos="1120"/>
+          <w:tab w:val="left" w:pos="1680"/>
+          <w:tab w:val="left" w:pos="2240"/>
+          <w:tab w:val="left" w:pos="2800"/>
+          <w:tab w:val="left" w:pos="3360"/>
+          <w:tab w:val="left" w:pos="3920"/>
+          <w:tab w:val="left" w:pos="4480"/>
+          <w:tab w:val="left" w:pos="5040"/>
+          <w:tab w:val="left" w:pos="5600"/>
+          <w:tab w:val="left" w:pos="6160"/>
+          <w:tab w:val="left" w:pos="6720"/>
+        </w:tabs>
+        <w:autoSpaceDE w:val="0"/>
+        <w:autoSpaceDN w:val="0"/>
+        <w:adjustRightInd w:val="0"/>
+        <w:rPr>
+          <w:rFonts w:ascii="Arial" w:eastAsiaTheme="minorHAnsi" w:hAnsi="Arial" w:cs="Arial"/>
+          <w:color w:val="000000"/>
+          <w:sz w:val="22"/>
+          <w:szCs w:val="22"/>
+          <w:lang w:val="es-ES_tradnl" w:eastAsia="en-US"/>
+        </w:rPr>
+      </w:pPr>
+      <w:r>
+        <w:rPr>
+          <w:rFonts w:ascii="Arial" w:hAnsi="Arial" w:cs="Arial"/>
+          <w:sz w:val="22"/>
+          <w:szCs w:val="22"/>
+        </w:rPr>
+        <w:t xml:space="preserve">Asignación: </w:t>
+      </w:r>
+      <w:r>
+        <w:rPr>
+          <w:rFonts w:ascii="Arial" w:hAnsi="Arial" w:cs="Arial"/>
+          <w:sz w:val="22"/>
+          <w:szCs w:val="22"/>
+        </w:rPr>
+        <w:t>Implementación de la API</w:t>
+      </w:r>
+      <w:r>
+        <w:rPr>
+          <w:rFonts w:ascii="Arial" w:hAnsi="Arial" w:cs="Arial"/>
+          <w:sz w:val="22"/>
+          <w:szCs w:val="22"/>
+        </w:rPr>
+        <w:t xml:space="preserve"> QR </w:t>
+      </w:r>
+      <w:r>
+        <w:rPr>
+          <w:rFonts w:ascii="Arial" w:hAnsi="Arial" w:cs="Arial"/>
+          <w:sz w:val="22"/>
+          <w:szCs w:val="22"/>
+        </w:rPr>
+        <w:t xml:space="preserve">Server </w:t>
+      </w:r>
+      <w:r>
+        <w:rPr>
+          <w:rFonts w:ascii="Arial" w:hAnsi="Arial" w:cs="Arial"/>
+          <w:sz w:val="22"/>
+          <w:szCs w:val="22"/>
+        </w:rPr>
+        <w:t>para la emisión de los certificados para “</w:t>
+      </w:r>
+      <w:r>
+        <w:rPr>
+          <w:rFonts w:ascii="Arial" w:eastAsiaTheme="minorHAnsi" w:hAnsi="Arial" w:cs="Arial"/>
+          <w:color w:val="000000"/>
+          <w:sz w:val="22"/>
+          <w:szCs w:val="22"/>
+          <w:lang w:val="es-ES_tradnl" w:eastAsia="en-US"/>
+        </w:rPr>
+        <w:t>PROYECTO ISU – ROBOTICA EDUCATIVA UNA EXPERIENCIA DE GESTIÓN DEL CONOCIMIENTO EN MATEMÁTICAS”</w:t>
+      </w:r>
+    </w:p>
+    <w:p>
+      <w:pPr>
+        <w:jc w:val="both"/>
+        <w:rPr>
+          <w:rFonts w:ascii="Arial" w:hAnsi="Arial" w:cs="Arial"/>
+          <w:sz w:val="22"/>
+          <w:szCs w:val="22"/>
+        </w:rPr>
+      </w:pPr>
+      <w:r>
+        <w:rPr>
+          <w:rFonts w:ascii="Arial" w:hAnsi="Arial" w:cs="Arial"/>
+          <w:sz w:val="22"/>
+          <w:szCs w:val="22"/>
+        </w:rPr>
+        <w:t xml:space="preserve">Horas realizadas: </w:t>
+      </w:r>
+      <w:r>
+        <w:rPr>
+          <w:rFonts w:ascii="Arial" w:hAnsi="Arial" w:cs="Arial"/>
+          <w:sz w:val="22"/>
+          <w:szCs w:val="22"/>
+        </w:rPr>
+        <w:t>5</w:t>
+      </w:r>
+    </w:p>
+    <w:p>
+      <w:pPr>
+        <w:jc w:val="both"/>
+        <w:rPr>
+          <w:rFonts w:ascii="Arial" w:hAnsi="Arial" w:cs="Arial"/>
+          <w:sz w:val="22"/>
+          <w:szCs w:val="22"/>
+        </w:rPr>
+      </w:pPr>
+    </w:p>
+    <w:p>
+      <w:pPr>
+        <w:jc w:val="both"/>
+        <w:rPr>
+          <w:rFonts w:ascii="Arial" w:hAnsi="Arial" w:cs="Arial"/>
+          <w:sz w:val="22"/>
+          <w:szCs w:val="22"/>
+        </w:rPr>
+      </w:pPr>
+    </w:p>
+    <w:p>
+      <w:pPr>
+        <w:jc w:val="both"/>
+        <w:rPr>
+          <w:rFonts w:ascii="Arial" w:hAnsi="Arial" w:cs="Arial"/>
+          <w:sz w:val="22"/>
+          <w:szCs w:val="22"/>
+        </w:rPr>
+      </w:pPr>
+      <w:r>
+        <w:rPr>
+          <w:rFonts w:ascii="Arial" w:hAnsi="Arial" w:cs="Arial"/>
+          <w:noProof/>
+          <w:sz w:val="22"/>
+          <w:szCs w:val="22"/>
+        </w:rPr>
+        <w:drawing>
+          <wp:inline distT="0" distB="0" distL="0" distR="0" wp14:anchorId="4FF3B2D0" wp14:editId="4EC86D81">
+            <wp:extent cx="5252085" cy="657860"/>
+            <wp:effectExtent l="0" t="0" r="5715" b="2540"/>
+            <wp:docPr id="2113901385" name="Imagen 4"/>
+            <wp:cNvGraphicFramePr>
+              <a:graphicFrameLocks xmlns:a="http://schemas.openxmlformats.org/drawingml/2006/main" noChangeAspect="1"/>
+            </wp:cNvGraphicFramePr>
+            <a:graphic xmlns:a="http://schemas.openxmlformats.org/drawingml/2006/main">
+              <a:graphicData uri="http://schemas.openxmlformats.org/drawingml/2006/picture">
+                <pic:pic xmlns:pic="http://schemas.openxmlformats.org/drawingml/2006/picture">
+                  <pic:nvPicPr>
+                    <pic:cNvPr id="2113901385" name="Imagen 2113901385"/>
+                    <pic:cNvPicPr/>
+                  </pic:nvPicPr>
+                  <pic:blipFill>
+                    <a:blip r:embed="rId14" cstate="print">
+                      <a:extLst>
+                        <a:ext uri="{28A0092B-C50C-407E-A947-70E740481C1C}">
+                          <a14:useLocalDpi xmlns:a14="http://schemas.microsoft.com/office/drawing/2010/main" val="0"/>
+                        </a:ext>
+                      </a:extLst>
+                    </a:blip>
+                    <a:stretch>
+                      <a:fillRect/>
+                    </a:stretch>
+                  </pic:blipFill>
+                  <pic:spPr>
+                    <a:xfrm>
+                      <a:off x="0" y="0"/>
+                      <a:ext cx="5252085" cy="657860"/>
+                    </a:xfrm>
+                    <a:prstGeom prst="rect">
+                      <a:avLst/>
+                    </a:prstGeom>
+                  </pic:spPr>
+                </pic:pic>
+              </a:graphicData>
+            </a:graphic>
+          </wp:inline>
+        </w:drawing>
+      </w:r>
+    </w:p>
+    <w:p>
+      <w:pPr>
+        <w:jc w:val="both"/>
+        <w:rPr>
+          <w:rFonts w:ascii="Arial" w:hAnsi="Arial" w:cs="Arial"/>
+          <w:sz w:val="22"/>
+          <w:szCs w:val="22"/>
+        </w:rPr>
+      </w:pPr>
+    </w:p>
+    <w:p>
+      <w:pPr>
+        <w:jc w:val="both"/>
+        <w:rPr>
+          <w:rFonts w:ascii="Arial" w:hAnsi="Arial" w:cs="Arial"/>
+          <w:sz w:val="22"/>
+          <w:szCs w:val="22"/>
+        </w:rPr>
+      </w:pPr>
+      <w:r>
+        <w:rPr>
+          <w:rFonts w:ascii="Arial" w:hAnsi="Arial" w:cs="Arial"/>
+          <w:sz w:val="22"/>
+          <w:szCs w:val="22"/>
+        </w:rPr>
+        <w:t>Se realizo la implementación de la API QR Server con el objetivo de obtener un código QR único por usuario para ello se crearon las siguientes variables:</w:t>
+      </w:r>
+    </w:p>
+    <w:p>
+      <w:pPr>
+        <w:jc w:val="both"/>
+        <w:rPr>
+          <w:rFonts w:ascii="Arial" w:hAnsi="Arial" w:cs="Arial"/>
+          <w:sz w:val="22"/>
+          <w:szCs w:val="22"/>
+        </w:rPr>
+      </w:pPr>
+    </w:p>
+    <w:p>
+      <w:pPr>
+        <w:pStyle w:val="Prrafodelista"/>
+        <w:numPr>
+          <w:ilvl w:val="0"/>
+          <w:numId w:val="30"/>
+        </w:numPr>
+        <w:jc w:val="both"/>
+        <w:rPr>
+          <w:rFonts w:ascii="Arial" w:hAnsi="Arial" w:cs="Arial"/>
+          <w:sz w:val="22"/>
+          <w:szCs w:val="22"/>
+        </w:rPr>
+      </w:pPr>
+      <w:proofErr w:type="spellStart"/>
+      <w:r>
+        <w:rPr>
+          <w:rFonts w:ascii="Arial" w:hAnsi="Arial" w:cs="Arial"/>
+          <w:sz w:val="22"/>
+          <w:szCs w:val="22"/>
+        </w:rPr>
+        <w:t>Const</w:t>
+      </w:r>
+      <w:proofErr w:type="spellEnd"/>
+      <w:r>
+        <w:rPr>
+          <w:rFonts w:ascii="Arial" w:hAnsi="Arial" w:cs="Arial"/>
+          <w:sz w:val="22"/>
+          <w:szCs w:val="22"/>
+        </w:rPr>
+        <w:t xml:space="preserve"> </w:t>
+      </w:r>
+      <w:proofErr w:type="spellStart"/>
+      <w:r>
+        <w:rPr>
+          <w:rFonts w:ascii="Arial" w:hAnsi="Arial" w:cs="Arial"/>
+          <w:sz w:val="22"/>
+          <w:szCs w:val="22"/>
+        </w:rPr>
+        <w:t>qrCodeUrl</w:t>
+      </w:r>
+      <w:proofErr w:type="spellEnd"/>
+    </w:p>
+    <w:p>
+      <w:pPr>
+        <w:pStyle w:val="Prrafodelista"/>
+        <w:numPr>
+          <w:ilvl w:val="0"/>
+          <w:numId w:val="30"/>
+        </w:numPr>
+        <w:jc w:val="both"/>
+        <w:rPr>
+          <w:rFonts w:ascii="Arial" w:hAnsi="Arial" w:cs="Arial"/>
+          <w:sz w:val="22"/>
+          <w:szCs w:val="22"/>
+        </w:rPr>
+      </w:pPr>
+      <w:proofErr w:type="spellStart"/>
+      <w:r>
+        <w:rPr>
+          <w:rFonts w:ascii="Arial" w:hAnsi="Arial" w:cs="Arial"/>
+          <w:sz w:val="22"/>
+          <w:szCs w:val="22"/>
+        </w:rPr>
+        <w:t>Const</w:t>
+      </w:r>
+      <w:proofErr w:type="spellEnd"/>
+      <w:r>
+        <w:rPr>
+          <w:rFonts w:ascii="Arial" w:hAnsi="Arial" w:cs="Arial"/>
+          <w:sz w:val="22"/>
+          <w:szCs w:val="22"/>
+        </w:rPr>
+        <w:t xml:space="preserve"> </w:t>
+      </w:r>
+      <w:proofErr w:type="spellStart"/>
+      <w:r>
+        <w:rPr>
+          <w:rFonts w:ascii="Arial" w:hAnsi="Arial" w:cs="Arial"/>
+          <w:sz w:val="22"/>
+          <w:szCs w:val="22"/>
+        </w:rPr>
+        <w:t>qrCodeResponse</w:t>
+      </w:r>
+      <w:proofErr w:type="spellEnd"/>
+    </w:p>
+    <w:p>
+      <w:pPr>
+        <w:pStyle w:val="Prrafodelista"/>
+        <w:numPr>
+          <w:ilvl w:val="0"/>
+          <w:numId w:val="30"/>
+        </w:numPr>
+        <w:jc w:val="both"/>
+        <w:rPr>
+          <w:rFonts w:ascii="Arial" w:hAnsi="Arial" w:cs="Arial"/>
+          <w:sz w:val="22"/>
+          <w:szCs w:val="22"/>
+        </w:rPr>
+      </w:pPr>
+      <w:proofErr w:type="spellStart"/>
+      <w:r>
+        <w:rPr>
+          <w:rFonts w:ascii="Arial" w:hAnsi="Arial" w:cs="Arial"/>
+          <w:sz w:val="22"/>
+          <w:szCs w:val="22"/>
+        </w:rPr>
+        <w:t>Const</w:t>
+      </w:r>
+      <w:proofErr w:type="spellEnd"/>
+      <w:r>
+        <w:rPr>
+          <w:rFonts w:ascii="Arial" w:hAnsi="Arial" w:cs="Arial"/>
+          <w:sz w:val="22"/>
+          <w:szCs w:val="22"/>
+        </w:rPr>
+        <w:t xml:space="preserve"> </w:t>
+      </w:r>
+      <w:proofErr w:type="spellStart"/>
+      <w:r>
+        <w:rPr>
+          <w:rFonts w:ascii="Arial" w:hAnsi="Arial" w:cs="Arial"/>
+          <w:sz w:val="22"/>
+          <w:szCs w:val="22"/>
+        </w:rPr>
+        <w:t>qrCodeBlob</w:t>
+      </w:r>
+      <w:proofErr w:type="spellEnd"/>
+    </w:p>
+    <w:p>
+      <w:pPr>
+        <w:jc w:val="both"/>
+        <w:rPr>
+          <w:rFonts w:ascii="Arial" w:hAnsi="Arial" w:cs="Arial"/>
+          <w:sz w:val="22"/>
+          <w:szCs w:val="22"/>
+        </w:rPr>
+      </w:pPr>
+    </w:p>
+    <w:p>
+      <w:pPr>
+        <w:jc w:val="both"/>
+        <w:rPr>
+          <w:rFonts w:ascii="Arial" w:hAnsi="Arial" w:cs="Arial"/>
+          <w:sz w:val="22"/>
+          <w:szCs w:val="22"/>
+        </w:rPr>
+      </w:pPr>
+      <w:r>
+        <w:rPr>
+          <w:rFonts w:ascii="Arial" w:hAnsi="Arial" w:cs="Arial"/>
+          <w:sz w:val="22"/>
+          <w:szCs w:val="22"/>
+        </w:rPr>
+        <w:t>En donde cada variable permite:</w:t>
+      </w:r>
+    </w:p>
+    <w:p>
+      <w:pPr>
+        <w:jc w:val="both"/>
+        <w:rPr>
+          <w:rFonts w:ascii="Arial" w:hAnsi="Arial" w:cs="Arial"/>
+          <w:sz w:val="22"/>
+          <w:szCs w:val="22"/>
+        </w:rPr>
+      </w:pPr>
+    </w:p>
+    <w:p>
+      <w:pPr>
+        <w:pStyle w:val="Prrafodelista"/>
+        <w:numPr>
+          <w:ilvl w:val="0"/>
+          <w:numId w:val="31"/>
+        </w:numPr>
+        <w:jc w:val="both"/>
+        <w:rPr>
+          <w:rFonts w:ascii="Arial" w:hAnsi="Arial" w:cs="Arial"/>
+          <w:sz w:val="22"/>
+          <w:szCs w:val="22"/>
+        </w:rPr>
+      </w:pPr>
+      <w:proofErr w:type="spellStart"/>
+      <w:r>
+        <w:rPr>
+          <w:rFonts w:ascii="Arial" w:hAnsi="Arial" w:cs="Arial"/>
+          <w:sz w:val="22"/>
+          <w:szCs w:val="22"/>
+        </w:rPr>
+        <w:t>Const</w:t>
+      </w:r>
+      <w:proofErr w:type="spellEnd"/>
+      <w:r>
+        <w:rPr>
+          <w:rFonts w:ascii="Arial" w:hAnsi="Arial" w:cs="Arial"/>
+          <w:sz w:val="22"/>
+          <w:szCs w:val="22"/>
+        </w:rPr>
+        <w:t xml:space="preserve"> </w:t>
+      </w:r>
+      <w:proofErr w:type="spellStart"/>
+      <w:r>
+        <w:rPr>
+          <w:rFonts w:ascii="Arial" w:hAnsi="Arial" w:cs="Arial"/>
+          <w:sz w:val="22"/>
+          <w:szCs w:val="22"/>
+        </w:rPr>
+        <w:t>qrCodeUrl</w:t>
+      </w:r>
+      <w:proofErr w:type="spellEnd"/>
+      <w:r>
+        <w:rPr>
+          <w:rFonts w:ascii="Arial" w:hAnsi="Arial" w:cs="Arial"/>
+          <w:sz w:val="22"/>
+          <w:szCs w:val="22"/>
+        </w:rPr>
+        <w:t>: Es una constante que probablemente almacena la URL del código QR. Esta URL puede ser una dirección web que apunta a la imagen del código QR o a un servicio que genera el código QR dinámicamente.</w:t>
+      </w:r>
+    </w:p>
+    <w:p>
+      <w:pPr>
+        <w:jc w:val="both"/>
+        <w:rPr>
+          <w:rFonts w:ascii="Arial" w:hAnsi="Arial" w:cs="Arial"/>
+          <w:sz w:val="22"/>
+          <w:szCs w:val="22"/>
+        </w:rPr>
+      </w:pPr>
+    </w:p>
+    <w:p>
+      <w:pPr>
+        <w:pStyle w:val="Prrafodelista"/>
+        <w:numPr>
+          <w:ilvl w:val="0"/>
+          <w:numId w:val="31"/>
+        </w:numPr>
+        <w:jc w:val="both"/>
+        <w:rPr>
+          <w:rFonts w:ascii="Arial" w:hAnsi="Arial" w:cs="Arial"/>
+          <w:sz w:val="22"/>
+          <w:szCs w:val="22"/>
+        </w:rPr>
+      </w:pPr>
+      <w:proofErr w:type="spellStart"/>
+      <w:r>
+        <w:rPr>
+          <w:rFonts w:ascii="Arial" w:hAnsi="Arial" w:cs="Arial"/>
+          <w:sz w:val="22"/>
+          <w:szCs w:val="22"/>
+        </w:rPr>
+        <w:t>Const</w:t>
+      </w:r>
+      <w:proofErr w:type="spellEnd"/>
+      <w:r>
+        <w:rPr>
+          <w:rFonts w:ascii="Arial" w:hAnsi="Arial" w:cs="Arial"/>
+          <w:sz w:val="22"/>
+          <w:szCs w:val="22"/>
+        </w:rPr>
+        <w:t xml:space="preserve"> </w:t>
+      </w:r>
+      <w:proofErr w:type="spellStart"/>
+      <w:r>
+        <w:rPr>
+          <w:rFonts w:ascii="Arial" w:hAnsi="Arial" w:cs="Arial"/>
+          <w:sz w:val="22"/>
+          <w:szCs w:val="22"/>
+        </w:rPr>
+        <w:t>qrCodeResponse</w:t>
+      </w:r>
+      <w:proofErr w:type="spellEnd"/>
+      <w:r>
+        <w:rPr>
+          <w:rFonts w:ascii="Arial" w:hAnsi="Arial" w:cs="Arial"/>
+          <w:sz w:val="22"/>
+          <w:szCs w:val="22"/>
+        </w:rPr>
+        <w:t>: Esta constante probablemente guarda la respuesta obtenida al hacer una solicitud a la URL del código QR (</w:t>
+      </w:r>
+      <w:proofErr w:type="spellStart"/>
+      <w:r>
+        <w:rPr>
+          <w:rFonts w:ascii="Arial" w:hAnsi="Arial" w:cs="Arial"/>
+          <w:sz w:val="22"/>
+          <w:szCs w:val="22"/>
+        </w:rPr>
+        <w:t>qrCodeUrl</w:t>
+      </w:r>
+      <w:proofErr w:type="spellEnd"/>
+      <w:r>
+        <w:rPr>
+          <w:rFonts w:ascii="Arial" w:hAnsi="Arial" w:cs="Arial"/>
+          <w:sz w:val="22"/>
+          <w:szCs w:val="22"/>
+        </w:rPr>
+        <w:t>). Esta respuesta puede incluir información como los datos del código QR o la imagen del código QR misma. En términos de programación, "response" suele referirse a la respuesta de una solicitud HTTP, que puede ser en formato JSON, HTML, imagen, etc.</w:t>
+      </w:r>
+    </w:p>
+    <w:p>
+      <w:pPr>
+        <w:jc w:val="both"/>
+        <w:rPr>
+          <w:rFonts w:ascii="Arial" w:hAnsi="Arial" w:cs="Arial"/>
+          <w:sz w:val="22"/>
+          <w:szCs w:val="22"/>
+        </w:rPr>
+      </w:pPr>
+    </w:p>
+    <w:p>
+      <w:pPr>
+        <w:pStyle w:val="Prrafodelista"/>
+        <w:numPr>
+          <w:ilvl w:val="0"/>
+          <w:numId w:val="31"/>
+        </w:numPr>
+        <w:jc w:val="both"/>
+        <w:rPr>
+          <w:rFonts w:ascii="Arial" w:hAnsi="Arial" w:cs="Arial"/>
+          <w:sz w:val="22"/>
+          <w:szCs w:val="22"/>
+        </w:rPr>
+      </w:pPr>
+      <w:proofErr w:type="spellStart"/>
+      <w:r>
+        <w:rPr>
+          <w:rFonts w:ascii="Arial" w:hAnsi="Arial" w:cs="Arial"/>
+          <w:sz w:val="22"/>
+          <w:szCs w:val="22"/>
+        </w:rPr>
+        <w:t>Const</w:t>
+      </w:r>
+      <w:proofErr w:type="spellEnd"/>
+      <w:r>
+        <w:rPr>
+          <w:rFonts w:ascii="Arial" w:hAnsi="Arial" w:cs="Arial"/>
+          <w:sz w:val="22"/>
+          <w:szCs w:val="22"/>
+        </w:rPr>
+        <w:t xml:space="preserve"> </w:t>
+      </w:r>
+      <w:proofErr w:type="spellStart"/>
+      <w:r>
+        <w:rPr>
+          <w:rFonts w:ascii="Arial" w:hAnsi="Arial" w:cs="Arial"/>
+          <w:sz w:val="22"/>
+          <w:szCs w:val="22"/>
+        </w:rPr>
+        <w:t>qrCodeBlob</w:t>
+      </w:r>
+      <w:proofErr w:type="spellEnd"/>
+      <w:r>
+        <w:rPr>
+          <w:rFonts w:ascii="Arial" w:hAnsi="Arial" w:cs="Arial"/>
+          <w:sz w:val="22"/>
+          <w:szCs w:val="22"/>
+        </w:rPr>
+        <w:t>: Aquí, "Blob" se refiere a un objeto de tipo "</w:t>
+      </w:r>
+      <w:proofErr w:type="spellStart"/>
+      <w:r>
+        <w:rPr>
+          <w:rFonts w:ascii="Arial" w:hAnsi="Arial" w:cs="Arial"/>
+          <w:sz w:val="22"/>
+          <w:szCs w:val="22"/>
+        </w:rPr>
+        <w:t>Binary</w:t>
+      </w:r>
+      <w:proofErr w:type="spellEnd"/>
+      <w:r>
+        <w:rPr>
+          <w:rFonts w:ascii="Arial" w:hAnsi="Arial" w:cs="Arial"/>
+          <w:sz w:val="22"/>
+          <w:szCs w:val="22"/>
+        </w:rPr>
+        <w:t xml:space="preserve"> </w:t>
+      </w:r>
+      <w:proofErr w:type="spellStart"/>
+      <w:r>
+        <w:rPr>
+          <w:rFonts w:ascii="Arial" w:hAnsi="Arial" w:cs="Arial"/>
+          <w:sz w:val="22"/>
+          <w:szCs w:val="22"/>
+        </w:rPr>
+        <w:t>Large</w:t>
+      </w:r>
+      <w:proofErr w:type="spellEnd"/>
+      <w:r>
+        <w:rPr>
+          <w:rFonts w:ascii="Arial" w:hAnsi="Arial" w:cs="Arial"/>
+          <w:sz w:val="22"/>
+          <w:szCs w:val="22"/>
+        </w:rPr>
+        <w:t xml:space="preserve"> </w:t>
+      </w:r>
+      <w:proofErr w:type="spellStart"/>
+      <w:r>
+        <w:rPr>
+          <w:rFonts w:ascii="Arial" w:hAnsi="Arial" w:cs="Arial"/>
+          <w:sz w:val="22"/>
+          <w:szCs w:val="22"/>
+        </w:rPr>
+        <w:t>Object</w:t>
+      </w:r>
+      <w:proofErr w:type="spellEnd"/>
+      <w:r>
+        <w:rPr>
+          <w:rFonts w:ascii="Arial" w:hAnsi="Arial" w:cs="Arial"/>
+          <w:sz w:val="22"/>
+          <w:szCs w:val="22"/>
+        </w:rPr>
+        <w:t xml:space="preserve">" que representa datos binarios. La constante </w:t>
+      </w:r>
+      <w:proofErr w:type="spellStart"/>
+      <w:r>
+        <w:rPr>
+          <w:rFonts w:ascii="Arial" w:hAnsi="Arial" w:cs="Arial"/>
+          <w:sz w:val="22"/>
+          <w:szCs w:val="22"/>
+        </w:rPr>
+        <w:t>qrCodeBlob</w:t>
+      </w:r>
+      <w:proofErr w:type="spellEnd"/>
+      <w:r>
+        <w:rPr>
+          <w:rFonts w:ascii="Arial" w:hAnsi="Arial" w:cs="Arial"/>
+          <w:sz w:val="22"/>
+          <w:szCs w:val="22"/>
+        </w:rPr>
+        <w:t xml:space="preserve"> probablemente almacena la versión binaria de la imagen del código QR, permitiendo manipular o descargar la imagen directamente en el navegador o la aplicación.</w:t>
+      </w:r>
+    </w:p>
+    <w:p>
+      <w:pPr>
+        <w:rPr>
+          <w:rFonts w:ascii="Arial" w:hAnsi="Arial" w:cs="Arial"/>
+          <w:sz w:val="22"/>
+          <w:szCs w:val="22"/>
           <w:lang w:val="es-CO"/>
         </w:rPr>
       </w:pPr>
@@ -1334,61 +2113,770 @@
           <w:szCs w:val="22"/>
           <w:lang w:val="es-CO"/>
         </w:rPr>
-        <w:t>Se agrega la palabra "efectiva" para resaltar la importancia de la gestión del conocimiento como una habilidad práctica y utilizable en la vida cotidiana.</w:t>
-      </w:r>
-    </w:p>
-    <w:p>
-      <w:pPr>
-        <w:jc w:val="both"/>
-        <w:rPr>
-          <w:rFonts w:ascii="Arial" w:hAnsi="Arial" w:cs="Arial"/>
-          <w:sz w:val="22"/>
-          <w:szCs w:val="22"/>
-        </w:rPr>
-      </w:pPr>
-    </w:p>
-    <w:p>
-      <w:pPr>
-        <w:jc w:val="both"/>
-        <w:rPr>
-          <w:rFonts w:ascii="Arial" w:hAnsi="Arial" w:cs="Arial"/>
-          <w:sz w:val="22"/>
-          <w:szCs w:val="22"/>
-        </w:rPr>
-      </w:pPr>
-    </w:p>
-    <w:p>
-      <w:pPr>
-        <w:jc w:val="both"/>
-        <w:rPr>
-          <w:rFonts w:ascii="Arial" w:hAnsi="Arial" w:cs="Arial"/>
-          <w:sz w:val="22"/>
-          <w:szCs w:val="22"/>
-        </w:rPr>
-      </w:pPr>
-    </w:p>
-    <w:p>
-      <w:pPr>
-        <w:jc w:val="both"/>
-        <w:rPr>
-          <w:rFonts w:ascii="Arial" w:hAnsi="Arial" w:cs="Arial"/>
-          <w:sz w:val="22"/>
-          <w:szCs w:val="22"/>
-        </w:rPr>
-      </w:pPr>
-    </w:p>
-    <w:p>
-      <w:pPr>
-        <w:jc w:val="both"/>
-        <w:rPr>
-          <w:rFonts w:ascii="Arial" w:hAnsi="Arial" w:cs="Arial"/>
-          <w:sz w:val="22"/>
-          <w:szCs w:val="22"/>
-        </w:rPr>
-      </w:pPr>
-    </w:p>
-    <w:p>
-      <w:pPr>
+        <w:t xml:space="preserve"> </w:t>
+      </w:r>
+    </w:p>
+    <w:p>
+      <w:pPr>
+        <w:jc w:val="both"/>
+        <w:rPr>
+          <w:rFonts w:ascii="Arial" w:hAnsi="Arial" w:cs="Arial"/>
+          <w:sz w:val="22"/>
+          <w:szCs w:val="22"/>
+          <w:lang w:val="es-CO"/>
+        </w:rPr>
+      </w:pPr>
+    </w:p>
+    <w:p>
+      <w:pPr>
+        <w:jc w:val="both"/>
+        <w:rPr>
+          <w:rFonts w:ascii="Arial" w:hAnsi="Arial" w:cs="Arial"/>
+          <w:sz w:val="22"/>
+          <w:szCs w:val="22"/>
+        </w:rPr>
+      </w:pPr>
+    </w:p>
+    <w:p>
+      <w:pPr>
+        <w:jc w:val="both"/>
+        <w:rPr>
+          <w:rFonts w:ascii="Arial" w:hAnsi="Arial" w:cs="Arial"/>
+          <w:sz w:val="22"/>
+          <w:szCs w:val="22"/>
+        </w:rPr>
+      </w:pPr>
+      <w:r>
+        <w:rPr>
+          <w:rFonts w:ascii="Arial" w:hAnsi="Arial" w:cs="Arial"/>
+          <w:sz w:val="22"/>
+          <w:szCs w:val="22"/>
+        </w:rPr>
+        <w:t>Dia 2024-04-2</w:t>
+      </w:r>
+      <w:r>
+        <w:rPr>
+          <w:rFonts w:ascii="Arial" w:hAnsi="Arial" w:cs="Arial"/>
+          <w:sz w:val="22"/>
+          <w:szCs w:val="22"/>
+        </w:rPr>
+        <w:t>3</w:t>
+      </w:r>
+    </w:p>
+    <w:p>
+      <w:pPr>
+        <w:tabs>
+          <w:tab w:val="left" w:pos="560"/>
+          <w:tab w:val="left" w:pos="1120"/>
+          <w:tab w:val="left" w:pos="1680"/>
+          <w:tab w:val="left" w:pos="2240"/>
+          <w:tab w:val="left" w:pos="2800"/>
+          <w:tab w:val="left" w:pos="3360"/>
+          <w:tab w:val="left" w:pos="3920"/>
+          <w:tab w:val="left" w:pos="4480"/>
+          <w:tab w:val="left" w:pos="5040"/>
+          <w:tab w:val="left" w:pos="5600"/>
+          <w:tab w:val="left" w:pos="6160"/>
+          <w:tab w:val="left" w:pos="6720"/>
+        </w:tabs>
+        <w:autoSpaceDE w:val="0"/>
+        <w:autoSpaceDN w:val="0"/>
+        <w:adjustRightInd w:val="0"/>
+        <w:rPr>
+          <w:rFonts w:ascii="Arial" w:eastAsiaTheme="minorHAnsi" w:hAnsi="Arial" w:cs="Arial"/>
+          <w:color w:val="000000"/>
+          <w:sz w:val="22"/>
+          <w:szCs w:val="22"/>
+          <w:lang w:val="es-ES_tradnl" w:eastAsia="en-US"/>
+        </w:rPr>
+      </w:pPr>
+      <w:r>
+        <w:rPr>
+          <w:rFonts w:ascii="Arial" w:hAnsi="Arial" w:cs="Arial"/>
+          <w:sz w:val="22"/>
+          <w:szCs w:val="22"/>
+        </w:rPr>
+        <w:lastRenderedPageBreak/>
+        <w:t xml:space="preserve">Asignación: </w:t>
+      </w:r>
+      <w:r>
+        <w:rPr>
+          <w:rFonts w:ascii="Arial" w:hAnsi="Arial" w:cs="Arial"/>
+          <w:sz w:val="22"/>
+          <w:szCs w:val="22"/>
+        </w:rPr>
+        <w:t>Ejecución final de la plataforma web informativa</w:t>
+      </w:r>
+      <w:r>
+        <w:rPr>
+          <w:rFonts w:ascii="Arial" w:hAnsi="Arial" w:cs="Arial"/>
+          <w:sz w:val="22"/>
+          <w:szCs w:val="22"/>
+        </w:rPr>
+        <w:t xml:space="preserve"> para la emisión de los certificados para “</w:t>
+      </w:r>
+      <w:r>
+        <w:rPr>
+          <w:rFonts w:ascii="Arial" w:eastAsiaTheme="minorHAnsi" w:hAnsi="Arial" w:cs="Arial"/>
+          <w:color w:val="000000"/>
+          <w:sz w:val="22"/>
+          <w:szCs w:val="22"/>
+          <w:lang w:val="es-ES_tradnl" w:eastAsia="en-US"/>
+        </w:rPr>
+        <w:t>PROYECTO ISU – ROBOTICA EDUCATIVA UNA EXPERIENCIA DE GESTIÓN DEL CONOCIMIENTO EN MATEMÁTICAS”</w:t>
+      </w:r>
+    </w:p>
+    <w:p>
+      <w:pPr>
+        <w:jc w:val="both"/>
+        <w:rPr>
+          <w:rFonts w:ascii="Arial" w:hAnsi="Arial" w:cs="Arial"/>
+          <w:sz w:val="22"/>
+          <w:szCs w:val="22"/>
+        </w:rPr>
+      </w:pPr>
+      <w:r>
+        <w:rPr>
+          <w:rFonts w:ascii="Arial" w:hAnsi="Arial" w:cs="Arial"/>
+          <w:sz w:val="22"/>
+          <w:szCs w:val="22"/>
+        </w:rPr>
+        <w:t>Horas realizadas: 5</w:t>
+      </w:r>
+    </w:p>
+    <w:p>
+      <w:pPr>
+        <w:jc w:val="both"/>
+        <w:rPr>
+          <w:rFonts w:ascii="Arial" w:hAnsi="Arial" w:cs="Arial"/>
+          <w:sz w:val="22"/>
+          <w:szCs w:val="22"/>
+        </w:rPr>
+      </w:pPr>
+    </w:p>
+    <w:p>
+      <w:pPr>
+        <w:jc w:val="both"/>
+        <w:rPr>
+          <w:rFonts w:ascii="Arial" w:hAnsi="Arial" w:cs="Arial"/>
+          <w:sz w:val="22"/>
+          <w:szCs w:val="22"/>
+          <w:lang w:val="es-CO"/>
+        </w:rPr>
+      </w:pPr>
+      <w:r>
+        <w:rPr>
+          <w:rFonts w:ascii="Arial" w:hAnsi="Arial" w:cs="Arial"/>
+          <w:sz w:val="22"/>
+          <w:szCs w:val="22"/>
+          <w:lang w:val="es-CO"/>
+        </w:rPr>
+        <w:t xml:space="preserve">Al ingresar a la URL </w:t>
+      </w:r>
+      <w:hyperlink r:id="rId15" w:history="1">
+        <w:r>
+          <w:rPr>
+            <w:rStyle w:val="Hipervnculo"/>
+            <w:rFonts w:ascii="Arial" w:hAnsi="Arial" w:cs="Arial"/>
+            <w:sz w:val="22"/>
+            <w:szCs w:val="22"/>
+            <w:lang w:val="es-CO"/>
+          </w:rPr>
+          <w:t>https://proyectoroboticaeducativa.github.io/</w:t>
+        </w:r>
+      </w:hyperlink>
+    </w:p>
+    <w:p>
+      <w:pPr>
+        <w:jc w:val="both"/>
+        <w:rPr>
+          <w:rFonts w:ascii="Arial" w:hAnsi="Arial" w:cs="Arial"/>
+          <w:sz w:val="22"/>
+          <w:szCs w:val="22"/>
+          <w:lang w:val="es-CO"/>
+        </w:rPr>
+      </w:pPr>
+    </w:p>
+    <w:p>
+      <w:pPr>
+        <w:jc w:val="both"/>
+        <w:rPr>
+          <w:rFonts w:ascii="Arial" w:hAnsi="Arial" w:cs="Arial"/>
+          <w:sz w:val="22"/>
+          <w:szCs w:val="22"/>
+          <w:lang w:val="es-CO"/>
+        </w:rPr>
+      </w:pPr>
+      <w:r>
+        <w:rPr>
+          <w:rFonts w:ascii="Arial" w:hAnsi="Arial" w:cs="Arial"/>
+          <w:sz w:val="22"/>
+          <w:szCs w:val="22"/>
+          <w:lang w:val="es-CO"/>
+        </w:rPr>
+        <w:t>S</w:t>
+      </w:r>
+      <w:r>
+        <w:rPr>
+          <w:rFonts w:ascii="Arial" w:hAnsi="Arial" w:cs="Arial"/>
+          <w:sz w:val="22"/>
+          <w:szCs w:val="22"/>
+          <w:lang w:val="es-CO"/>
+        </w:rPr>
+        <w:t>e puede apreciar el correcto funcionamiento del código que permite la emisión de certificados.</w:t>
+      </w:r>
+    </w:p>
+    <w:p>
+      <w:pPr>
+        <w:jc w:val="both"/>
+        <w:rPr>
+          <w:rFonts w:ascii="Arial" w:hAnsi="Arial" w:cs="Arial"/>
+          <w:sz w:val="22"/>
+          <w:szCs w:val="22"/>
+          <w:lang w:val="es-CO"/>
+        </w:rPr>
+      </w:pPr>
+    </w:p>
+    <w:p>
+      <w:pPr>
+        <w:jc w:val="center"/>
+        <w:rPr>
+          <w:rFonts w:ascii="Arial" w:hAnsi="Arial" w:cs="Arial"/>
+          <w:sz w:val="22"/>
+          <w:szCs w:val="22"/>
+          <w:lang w:val="es-CO"/>
+        </w:rPr>
+      </w:pPr>
+      <w:r>
+        <w:rPr>
+          <w:rFonts w:ascii="Arial" w:hAnsi="Arial" w:cs="Arial"/>
+          <w:noProof/>
+          <w:sz w:val="22"/>
+          <w:szCs w:val="22"/>
+          <w:lang w:val="es-CO"/>
+        </w:rPr>
+        <w:drawing>
+          <wp:inline distT="0" distB="0" distL="0" distR="0" wp14:anchorId="33FEF11D" wp14:editId="662041B8">
+            <wp:extent cx="2946990" cy="1864895"/>
+            <wp:effectExtent l="0" t="0" r="0" b="2540"/>
+            <wp:docPr id="252411154" name="Imagen 5"/>
+            <wp:cNvGraphicFramePr>
+              <a:graphicFrameLocks xmlns:a="http://schemas.openxmlformats.org/drawingml/2006/main" noChangeAspect="1"/>
+            </wp:cNvGraphicFramePr>
+            <a:graphic xmlns:a="http://schemas.openxmlformats.org/drawingml/2006/main">
+              <a:graphicData uri="http://schemas.openxmlformats.org/drawingml/2006/picture">
+                <pic:pic xmlns:pic="http://schemas.openxmlformats.org/drawingml/2006/picture">
+                  <pic:nvPicPr>
+                    <pic:cNvPr id="252411154" name="Imagen 252411154"/>
+                    <pic:cNvPicPr/>
+                  </pic:nvPicPr>
+                  <pic:blipFill>
+                    <a:blip r:embed="rId16" cstate="print">
+                      <a:extLst>
+                        <a:ext uri="{28A0092B-C50C-407E-A947-70E740481C1C}">
+                          <a14:useLocalDpi xmlns:a14="http://schemas.microsoft.com/office/drawing/2010/main" val="0"/>
+                        </a:ext>
+                      </a:extLst>
+                    </a:blip>
+                    <a:stretch>
+                      <a:fillRect/>
+                    </a:stretch>
+                  </pic:blipFill>
+                  <pic:spPr>
+                    <a:xfrm>
+                      <a:off x="0" y="0"/>
+                      <a:ext cx="2966124" cy="1877003"/>
+                    </a:xfrm>
+                    <a:prstGeom prst="rect">
+                      <a:avLst/>
+                    </a:prstGeom>
+                  </pic:spPr>
+                </pic:pic>
+              </a:graphicData>
+            </a:graphic>
+          </wp:inline>
+        </w:drawing>
+      </w:r>
+    </w:p>
+    <w:p>
+      <w:pPr>
+        <w:jc w:val="both"/>
+        <w:rPr>
+          <w:rFonts w:ascii="Arial" w:hAnsi="Arial" w:cs="Arial"/>
+          <w:sz w:val="22"/>
+          <w:szCs w:val="22"/>
+          <w:lang w:val="es-CO"/>
+        </w:rPr>
+      </w:pPr>
+    </w:p>
+    <w:p>
+      <w:pPr>
+        <w:jc w:val="both"/>
+        <w:rPr>
+          <w:rFonts w:ascii="Arial" w:eastAsiaTheme="minorHAnsi" w:hAnsi="Arial" w:cs="Arial"/>
+          <w:color w:val="000000"/>
+          <w:sz w:val="22"/>
+          <w:szCs w:val="22"/>
+          <w:lang w:val="es-ES_tradnl" w:eastAsia="en-US"/>
+        </w:rPr>
+      </w:pPr>
+      <w:r>
+        <w:rPr>
+          <w:rFonts w:ascii="Arial" w:hAnsi="Arial" w:cs="Arial"/>
+          <w:sz w:val="22"/>
+          <w:szCs w:val="22"/>
+          <w:lang w:val="es-CO"/>
+        </w:rPr>
+        <w:t xml:space="preserve">Una vez ingresado a la URL se introducen los datos de los usuarios que sean asistentes al proyecto </w:t>
+      </w:r>
+      <w:r>
+        <w:rPr>
+          <w:rFonts w:ascii="Arial" w:eastAsiaTheme="minorHAnsi" w:hAnsi="Arial" w:cs="Arial"/>
+          <w:color w:val="000000"/>
+          <w:sz w:val="22"/>
+          <w:szCs w:val="22"/>
+          <w:lang w:val="es-ES_tradnl" w:eastAsia="en-US"/>
+        </w:rPr>
+        <w:t>ROBOTICA EDUCATIVA UNA EXPERIENCIA DE GESTIÓN DEL CONOCIMIENTO EN MATEMÁTICAS</w:t>
+      </w:r>
+    </w:p>
+    <w:p>
+      <w:pPr>
+        <w:jc w:val="both"/>
+        <w:rPr>
+          <w:rFonts w:ascii="Arial" w:eastAsiaTheme="minorHAnsi" w:hAnsi="Arial" w:cs="Arial"/>
+          <w:color w:val="000000"/>
+          <w:sz w:val="22"/>
+          <w:szCs w:val="22"/>
+          <w:lang w:val="es-ES_tradnl" w:eastAsia="en-US"/>
+        </w:rPr>
+      </w:pPr>
+    </w:p>
+    <w:p>
+      <w:pPr>
+        <w:jc w:val="both"/>
+        <w:rPr>
+          <w:rFonts w:ascii="Arial" w:eastAsiaTheme="minorHAnsi" w:hAnsi="Arial" w:cs="Arial"/>
+          <w:color w:val="000000"/>
+          <w:sz w:val="22"/>
+          <w:szCs w:val="22"/>
+          <w:lang w:val="es-ES_tradnl" w:eastAsia="en-US"/>
+        </w:rPr>
+      </w:pPr>
+      <w:r>
+        <w:rPr>
+          <w:rFonts w:ascii="Arial" w:eastAsiaTheme="minorHAnsi" w:hAnsi="Arial" w:cs="Arial"/>
+          <w:color w:val="000000"/>
+          <w:sz w:val="22"/>
+          <w:szCs w:val="22"/>
+          <w:lang w:val="es-ES_tradnl" w:eastAsia="en-US"/>
+        </w:rPr>
+        <w:t>En este caso se ingresaron:</w:t>
+      </w:r>
+    </w:p>
+    <w:p>
+      <w:pPr>
+        <w:jc w:val="both"/>
+        <w:rPr>
+          <w:rFonts w:ascii="Arial" w:eastAsiaTheme="minorHAnsi" w:hAnsi="Arial" w:cs="Arial"/>
+          <w:color w:val="000000"/>
+          <w:sz w:val="22"/>
+          <w:szCs w:val="22"/>
+          <w:lang w:val="es-ES_tradnl" w:eastAsia="en-US"/>
+        </w:rPr>
+      </w:pPr>
+    </w:p>
+    <w:p>
+      <w:pPr>
+        <w:jc w:val="both"/>
+        <w:rPr>
+          <w:rFonts w:ascii="Arial" w:eastAsiaTheme="minorHAnsi" w:hAnsi="Arial" w:cs="Arial"/>
+          <w:color w:val="000000"/>
+          <w:sz w:val="22"/>
+          <w:szCs w:val="22"/>
+          <w:lang w:val="es-ES_tradnl" w:eastAsia="en-US"/>
+        </w:rPr>
+      </w:pPr>
+      <w:r>
+        <w:rPr>
+          <w:rFonts w:ascii="Arial" w:eastAsiaTheme="minorHAnsi" w:hAnsi="Arial" w:cs="Arial"/>
+          <w:color w:val="000000"/>
+          <w:sz w:val="22"/>
+          <w:szCs w:val="22"/>
+          <w:lang w:val="es-ES_tradnl" w:eastAsia="en-US"/>
+        </w:rPr>
+        <w:t>En la sección “Nombre Completo</w:t>
+      </w:r>
+      <w:proofErr w:type="gramStart"/>
+      <w:r>
+        <w:rPr>
+          <w:rFonts w:ascii="Arial" w:eastAsiaTheme="minorHAnsi" w:hAnsi="Arial" w:cs="Arial"/>
+          <w:color w:val="000000"/>
+          <w:sz w:val="22"/>
+          <w:szCs w:val="22"/>
+          <w:lang w:val="es-ES_tradnl" w:eastAsia="en-US"/>
+        </w:rPr>
+        <w:t>” :</w:t>
+      </w:r>
+      <w:proofErr w:type="gramEnd"/>
+      <w:r>
+        <w:rPr>
+          <w:rFonts w:ascii="Arial" w:eastAsiaTheme="minorHAnsi" w:hAnsi="Arial" w:cs="Arial"/>
+          <w:color w:val="000000"/>
+          <w:sz w:val="22"/>
+          <w:szCs w:val="22"/>
+          <w:lang w:val="es-ES_tradnl" w:eastAsia="en-US"/>
+        </w:rPr>
+        <w:t xml:space="preserve"> María Pérez</w:t>
+      </w:r>
+    </w:p>
+    <w:p>
+      <w:pPr>
+        <w:jc w:val="both"/>
+        <w:rPr>
+          <w:rFonts w:ascii="Arial" w:eastAsiaTheme="minorHAnsi" w:hAnsi="Arial" w:cs="Arial"/>
+          <w:color w:val="000000"/>
+          <w:sz w:val="22"/>
+          <w:szCs w:val="22"/>
+          <w:lang w:val="es-ES_tradnl" w:eastAsia="en-US"/>
+        </w:rPr>
+      </w:pPr>
+    </w:p>
+    <w:p>
+      <w:pPr>
+        <w:jc w:val="both"/>
+        <w:rPr>
+          <w:rFonts w:ascii="Arial" w:eastAsiaTheme="minorHAnsi" w:hAnsi="Arial" w:cs="Arial"/>
+          <w:color w:val="000000"/>
+          <w:sz w:val="22"/>
+          <w:szCs w:val="22"/>
+          <w:lang w:val="es-ES_tradnl" w:eastAsia="en-US"/>
+        </w:rPr>
+      </w:pPr>
+      <w:r>
+        <w:rPr>
+          <w:rFonts w:ascii="Arial" w:eastAsiaTheme="minorHAnsi" w:hAnsi="Arial" w:cs="Arial"/>
+          <w:color w:val="000000"/>
+          <w:sz w:val="22"/>
+          <w:szCs w:val="22"/>
+          <w:lang w:val="es-ES_tradnl" w:eastAsia="en-US"/>
+        </w:rPr>
+        <w:t>En la sección “Número de Identificación: 1234567</w:t>
+      </w:r>
+    </w:p>
+    <w:p>
+      <w:pPr>
+        <w:jc w:val="both"/>
+        <w:rPr>
+          <w:rFonts w:ascii="Arial" w:eastAsiaTheme="minorHAnsi" w:hAnsi="Arial" w:cs="Arial"/>
+          <w:color w:val="000000"/>
+          <w:sz w:val="22"/>
+          <w:szCs w:val="22"/>
+          <w:lang w:val="es-ES_tradnl" w:eastAsia="en-US"/>
+        </w:rPr>
+      </w:pPr>
+    </w:p>
+    <w:p>
+      <w:pPr>
+        <w:jc w:val="both"/>
+        <w:rPr>
+          <w:rFonts w:ascii="Arial" w:eastAsiaTheme="minorHAnsi" w:hAnsi="Arial" w:cs="Arial"/>
+          <w:color w:val="000000"/>
+          <w:sz w:val="22"/>
+          <w:szCs w:val="22"/>
+          <w:lang w:val="es-ES_tradnl" w:eastAsia="en-US"/>
+        </w:rPr>
+      </w:pPr>
+    </w:p>
+    <w:p>
+      <w:pPr>
+        <w:jc w:val="center"/>
+        <w:rPr>
+          <w:rFonts w:ascii="Arial" w:hAnsi="Arial" w:cs="Arial"/>
+          <w:sz w:val="22"/>
+          <w:szCs w:val="22"/>
+          <w:lang w:val="es-CO"/>
+        </w:rPr>
+      </w:pPr>
+      <w:r>
+        <w:rPr>
+          <w:rFonts w:ascii="Arial" w:hAnsi="Arial" w:cs="Arial"/>
+          <w:noProof/>
+          <w:sz w:val="22"/>
+          <w:szCs w:val="22"/>
+          <w:lang w:val="es-CO"/>
+        </w:rPr>
+        <w:drawing>
+          <wp:inline distT="0" distB="0" distL="0" distR="0" wp14:anchorId="4AFBF9FD" wp14:editId="03DA3B44">
+            <wp:extent cx="3362195" cy="1359350"/>
+            <wp:effectExtent l="0" t="0" r="3810" b="0"/>
+            <wp:docPr id="949741286" name="Imagen 6"/>
+            <wp:cNvGraphicFramePr>
+              <a:graphicFrameLocks xmlns:a="http://schemas.openxmlformats.org/drawingml/2006/main" noChangeAspect="1"/>
+            </wp:cNvGraphicFramePr>
+            <a:graphic xmlns:a="http://schemas.openxmlformats.org/drawingml/2006/main">
+              <a:graphicData uri="http://schemas.openxmlformats.org/drawingml/2006/picture">
+                <pic:pic xmlns:pic="http://schemas.openxmlformats.org/drawingml/2006/picture">
+                  <pic:nvPicPr>
+                    <pic:cNvPr id="949741286" name="Imagen 949741286"/>
+                    <pic:cNvPicPr/>
+                  </pic:nvPicPr>
+                  <pic:blipFill>
+                    <a:blip r:embed="rId17" cstate="print">
+                      <a:extLst>
+                        <a:ext uri="{28A0092B-C50C-407E-A947-70E740481C1C}">
+                          <a14:useLocalDpi xmlns:a14="http://schemas.microsoft.com/office/drawing/2010/main" val="0"/>
+                        </a:ext>
+                      </a:extLst>
+                    </a:blip>
+                    <a:stretch>
+                      <a:fillRect/>
+                    </a:stretch>
+                  </pic:blipFill>
+                  <pic:spPr>
+                    <a:xfrm>
+                      <a:off x="0" y="0"/>
+                      <a:ext cx="3378559" cy="1365966"/>
+                    </a:xfrm>
+                    <a:prstGeom prst="rect">
+                      <a:avLst/>
+                    </a:prstGeom>
+                  </pic:spPr>
+                </pic:pic>
+              </a:graphicData>
+            </a:graphic>
+          </wp:inline>
+        </w:drawing>
+      </w:r>
+    </w:p>
+    <w:p>
+      <w:pPr>
+        <w:jc w:val="both"/>
+        <w:rPr>
+          <w:rFonts w:ascii="Arial" w:hAnsi="Arial" w:cs="Arial"/>
+          <w:sz w:val="22"/>
+          <w:szCs w:val="22"/>
+          <w:lang w:val="es-CO"/>
+        </w:rPr>
+      </w:pPr>
+    </w:p>
+    <w:p>
+      <w:pPr>
+        <w:jc w:val="both"/>
+        <w:rPr>
+          <w:rFonts w:ascii="Arial" w:hAnsi="Arial" w:cs="Arial"/>
+          <w:sz w:val="22"/>
+          <w:szCs w:val="22"/>
+          <w:lang w:val="es-CO"/>
+        </w:rPr>
+      </w:pPr>
+      <w:r>
+        <w:rPr>
+          <w:rFonts w:ascii="Arial" w:hAnsi="Arial" w:cs="Arial"/>
+          <w:sz w:val="22"/>
+          <w:szCs w:val="22"/>
+          <w:lang w:val="es-CO"/>
+        </w:rPr>
+        <w:lastRenderedPageBreak/>
+        <w:t>Una vez ingresado se emite automáticamente el certificado en formato .</w:t>
+      </w:r>
+      <w:proofErr w:type="spellStart"/>
+      <w:r>
+        <w:rPr>
+          <w:rFonts w:ascii="Arial" w:hAnsi="Arial" w:cs="Arial"/>
+          <w:sz w:val="22"/>
+          <w:szCs w:val="22"/>
+          <w:lang w:val="es-CO"/>
+        </w:rPr>
+        <w:t>pdf</w:t>
+      </w:r>
+      <w:proofErr w:type="spellEnd"/>
+    </w:p>
+    <w:p>
+      <w:pPr>
+        <w:jc w:val="both"/>
+        <w:rPr>
+          <w:rFonts w:ascii="Arial" w:hAnsi="Arial" w:cs="Arial"/>
+          <w:sz w:val="22"/>
+          <w:szCs w:val="22"/>
+          <w:lang w:val="es-CO"/>
+        </w:rPr>
+      </w:pPr>
+    </w:p>
+    <w:p>
+      <w:pPr>
+        <w:jc w:val="center"/>
+        <w:rPr>
+          <w:rFonts w:ascii="Arial" w:hAnsi="Arial" w:cs="Arial"/>
+          <w:sz w:val="22"/>
+          <w:szCs w:val="22"/>
+          <w:lang w:val="es-CO"/>
+        </w:rPr>
+      </w:pPr>
+      <w:r>
+        <w:rPr>
+          <w:rFonts w:ascii="Arial" w:hAnsi="Arial" w:cs="Arial"/>
+          <w:noProof/>
+          <w:sz w:val="22"/>
+          <w:szCs w:val="22"/>
+          <w:lang w:val="es-CO"/>
+        </w:rPr>
+        <w:drawing>
+          <wp:inline distT="0" distB="0" distL="0" distR="0" wp14:anchorId="764E4A0B" wp14:editId="7FC6597C">
+            <wp:extent cx="4089400" cy="1257300"/>
+            <wp:effectExtent l="0" t="0" r="0" b="0"/>
+            <wp:docPr id="1848996054" name="Imagen 7"/>
+            <wp:cNvGraphicFramePr>
+              <a:graphicFrameLocks xmlns:a="http://schemas.openxmlformats.org/drawingml/2006/main" noChangeAspect="1"/>
+            </wp:cNvGraphicFramePr>
+            <a:graphic xmlns:a="http://schemas.openxmlformats.org/drawingml/2006/main">
+              <a:graphicData uri="http://schemas.openxmlformats.org/drawingml/2006/picture">
+                <pic:pic xmlns:pic="http://schemas.openxmlformats.org/drawingml/2006/picture">
+                  <pic:nvPicPr>
+                    <pic:cNvPr id="1848996054" name="Imagen 1848996054"/>
+                    <pic:cNvPicPr/>
+                  </pic:nvPicPr>
+                  <pic:blipFill>
+                    <a:blip r:embed="rId18">
+                      <a:extLst>
+                        <a:ext uri="{28A0092B-C50C-407E-A947-70E740481C1C}">
+                          <a14:useLocalDpi xmlns:a14="http://schemas.microsoft.com/office/drawing/2010/main" val="0"/>
+                        </a:ext>
+                      </a:extLst>
+                    </a:blip>
+                    <a:stretch>
+                      <a:fillRect/>
+                    </a:stretch>
+                  </pic:blipFill>
+                  <pic:spPr>
+                    <a:xfrm>
+                      <a:off x="0" y="0"/>
+                      <a:ext cx="4089400" cy="1257300"/>
+                    </a:xfrm>
+                    <a:prstGeom prst="rect">
+                      <a:avLst/>
+                    </a:prstGeom>
+                  </pic:spPr>
+                </pic:pic>
+              </a:graphicData>
+            </a:graphic>
+          </wp:inline>
+        </w:drawing>
+      </w:r>
+    </w:p>
+    <w:p>
+      <w:pPr>
+        <w:rPr>
+          <w:rFonts w:ascii="Arial" w:hAnsi="Arial" w:cs="Arial"/>
+          <w:sz w:val="22"/>
+          <w:szCs w:val="22"/>
+          <w:lang w:val="es-CO"/>
+        </w:rPr>
+      </w:pPr>
+    </w:p>
+    <w:p>
+      <w:pPr>
+        <w:rPr>
+          <w:rFonts w:ascii="Arial" w:hAnsi="Arial" w:cs="Arial"/>
+          <w:sz w:val="22"/>
+          <w:szCs w:val="22"/>
+          <w:lang w:val="es-CO"/>
+        </w:rPr>
+      </w:pPr>
+      <w:r>
+        <w:rPr>
+          <w:rFonts w:ascii="Arial" w:hAnsi="Arial" w:cs="Arial"/>
+          <w:sz w:val="22"/>
+          <w:szCs w:val="22"/>
+          <w:lang w:val="es-CO"/>
+        </w:rPr>
+        <w:t>Al ingresar abrir este archivo .</w:t>
+      </w:r>
+      <w:proofErr w:type="spellStart"/>
+      <w:r>
+        <w:rPr>
+          <w:rFonts w:ascii="Arial" w:hAnsi="Arial" w:cs="Arial"/>
+          <w:sz w:val="22"/>
+          <w:szCs w:val="22"/>
+          <w:lang w:val="es-CO"/>
+        </w:rPr>
+        <w:t>pdf</w:t>
+      </w:r>
+      <w:proofErr w:type="spellEnd"/>
+      <w:r>
+        <w:rPr>
+          <w:rFonts w:ascii="Arial" w:hAnsi="Arial" w:cs="Arial"/>
+          <w:sz w:val="22"/>
+          <w:szCs w:val="22"/>
+          <w:lang w:val="es-CO"/>
+        </w:rPr>
+        <w:t xml:space="preserve"> que por nombre tiene el que ha sido ingresado por el usuario que ha llenado los datos en la plataforma web informativa, se puede evidenciar el certificado final</w:t>
+      </w:r>
+    </w:p>
+    <w:p>
+      <w:pPr>
+        <w:jc w:val="center"/>
+        <w:rPr>
+          <w:rFonts w:ascii="Arial" w:hAnsi="Arial" w:cs="Arial"/>
+          <w:sz w:val="22"/>
+          <w:szCs w:val="22"/>
+          <w:lang w:val="es-CO"/>
+        </w:rPr>
+      </w:pPr>
+      <w:r>
+        <w:rPr>
+          <w:rFonts w:ascii="Arial" w:hAnsi="Arial" w:cs="Arial"/>
+          <w:noProof/>
+          <w:sz w:val="22"/>
+          <w:szCs w:val="22"/>
+          <w:lang w:val="es-CO"/>
+        </w:rPr>
+        <w:drawing>
+          <wp:inline distT="0" distB="0" distL="0" distR="0" wp14:anchorId="37B35D5D" wp14:editId="3543C49B">
+            <wp:extent cx="3411253" cy="2570297"/>
+            <wp:effectExtent l="0" t="0" r="5080" b="0"/>
+            <wp:docPr id="1232955708" name="Imagen 8"/>
+            <wp:cNvGraphicFramePr>
+              <a:graphicFrameLocks xmlns:a="http://schemas.openxmlformats.org/drawingml/2006/main" noChangeAspect="1"/>
+            </wp:cNvGraphicFramePr>
+            <a:graphic xmlns:a="http://schemas.openxmlformats.org/drawingml/2006/main">
+              <a:graphicData uri="http://schemas.openxmlformats.org/drawingml/2006/picture">
+                <pic:pic xmlns:pic="http://schemas.openxmlformats.org/drawingml/2006/picture">
+                  <pic:nvPicPr>
+                    <pic:cNvPr id="1232955708" name="Imagen 1232955708"/>
+                    <pic:cNvPicPr/>
+                  </pic:nvPicPr>
+                  <pic:blipFill>
+                    <a:blip r:embed="rId19" cstate="print">
+                      <a:extLst>
+                        <a:ext uri="{28A0092B-C50C-407E-A947-70E740481C1C}">
+                          <a14:useLocalDpi xmlns:a14="http://schemas.microsoft.com/office/drawing/2010/main" val="0"/>
+                        </a:ext>
+                      </a:extLst>
+                    </a:blip>
+                    <a:stretch>
+                      <a:fillRect/>
+                    </a:stretch>
+                  </pic:blipFill>
+                  <pic:spPr>
+                    <a:xfrm>
+                      <a:off x="0" y="0"/>
+                      <a:ext cx="3420984" cy="2577629"/>
+                    </a:xfrm>
+                    <a:prstGeom prst="rect">
+                      <a:avLst/>
+                    </a:prstGeom>
+                  </pic:spPr>
+                </pic:pic>
+              </a:graphicData>
+            </a:graphic>
+          </wp:inline>
+        </w:drawing>
+      </w:r>
+    </w:p>
+    <w:p>
+      <w:pPr>
+        <w:jc w:val="both"/>
         <w:rPr>
           <w:rFonts w:ascii="Arial" w:hAnsi="Arial" w:cs="Arial"/>
           <w:sz w:val="22"/>
@@ -1443,7 +2931,7 @@
                 <wp:cNvGraphicFramePr/>
                 <a:graphic xmlns:a="http://schemas.openxmlformats.org/drawingml/2006/main">
                   <a:graphicData uri="http://schemas.microsoft.com/office/word/2010/wordprocessingInk">
-                    <w14:contentPart bwMode="auto" r:id="rId11">
+                    <w14:contentPart bwMode="auto" r:id="rId20">
                       <w14:nvContentPartPr>
                         <w14:cNvContentPartPr/>
                       </w14:nvContentPartPr>
@@ -2444,6 +3932,119 @@
     </w:lvl>
   </w:abstractNum>
   <w:abstractNum w:abstractNumId="2" w15:restartNumberingAfterBreak="0">
+    <w:nsid w:val="08A0117B"/>
+    <w:multiLevelType w:val="hybridMultilevel"/>
+    <w:tmpl w:val="85302966"/>
+    <w:lvl w:ilvl="0" w:tplc="040A0001">
+      <w:start w:val="1"/>
+      <w:numFmt w:val="bullet"/>
+      <w:lvlText w:val=""/>
+      <w:lvlJc w:val="left"/>
+      <w:pPr>
+        <w:ind w:left="720" w:hanging="360"/>
+      </w:pPr>
+      <w:rPr>
+        <w:rFonts w:ascii="Symbol" w:hAnsi="Symbol" w:hint="default"/>
+      </w:rPr>
+    </w:lvl>
+    <w:lvl w:ilvl="1" w:tplc="040A0003" w:tentative="1">
+      <w:start w:val="1"/>
+      <w:numFmt w:val="bullet"/>
+      <w:lvlText w:val="o"/>
+      <w:lvlJc w:val="left"/>
+      <w:pPr>
+        <w:ind w:left="1440" w:hanging="360"/>
+      </w:pPr>
+      <w:rPr>
+        <w:rFonts w:ascii="Courier New" w:hAnsi="Courier New" w:cs="Courier New" w:hint="default"/>
+      </w:rPr>
+    </w:lvl>
+    <w:lvl w:ilvl="2" w:tplc="040A0005" w:tentative="1">
+      <w:start w:val="1"/>
+      <w:numFmt w:val="bullet"/>
+      <w:lvlText w:val=""/>
+      <w:lvlJc w:val="left"/>
+      <w:pPr>
+        <w:ind w:left="2160" w:hanging="360"/>
+      </w:pPr>
+      <w:rPr>
+        <w:rFonts w:ascii="Wingdings" w:hAnsi="Wingdings" w:hint="default"/>
+      </w:rPr>
+    </w:lvl>
+    <w:lvl w:ilvl="3" w:tplc="040A0001" w:tentative="1">
+      <w:start w:val="1"/>
+      <w:numFmt w:val="bullet"/>
+      <w:lvlText w:val=""/>
+      <w:lvlJc w:val="left"/>
+      <w:pPr>
+        <w:ind w:left="2880" w:hanging="360"/>
+      </w:pPr>
+      <w:rPr>
+        <w:rFonts w:ascii="Symbol" w:hAnsi="Symbol" w:hint="default"/>
+      </w:rPr>
+    </w:lvl>
+    <w:lvl w:ilvl="4" w:tplc="040A0003" w:tentative="1">
+      <w:start w:val="1"/>
+      <w:numFmt w:val="bullet"/>
+      <w:lvlText w:val="o"/>
+      <w:lvlJc w:val="left"/>
+      <w:pPr>
+        <w:ind w:left="3600" w:hanging="360"/>
+      </w:pPr>
+      <w:rPr>
+        <w:rFonts w:ascii="Courier New" w:hAnsi="Courier New" w:cs="Courier New" w:hint="default"/>
+      </w:rPr>
+    </w:lvl>
+    <w:lvl w:ilvl="5" w:tplc="040A0005" w:tentative="1">
+      <w:start w:val="1"/>
+      <w:numFmt w:val="bullet"/>
+      <w:lvlText w:val=""/>
+      <w:lvlJc w:val="left"/>
+      <w:pPr>
+        <w:ind w:left="4320" w:hanging="360"/>
+      </w:pPr>
+      <w:rPr>
+        <w:rFonts w:ascii="Wingdings" w:hAnsi="Wingdings" w:hint="default"/>
+      </w:rPr>
+    </w:lvl>
+    <w:lvl w:ilvl="6" w:tplc="040A0001" w:tentative="1">
+      <w:start w:val="1"/>
+      <w:numFmt w:val="bullet"/>
+      <w:lvlText w:val=""/>
+      <w:lvlJc w:val="left"/>
+      <w:pPr>
+        <w:ind w:left="5040" w:hanging="360"/>
+      </w:pPr>
+      <w:rPr>
+        <w:rFonts w:ascii="Symbol" w:hAnsi="Symbol" w:hint="default"/>
+      </w:rPr>
+    </w:lvl>
+    <w:lvl w:ilvl="7" w:tplc="040A0003" w:tentative="1">
+      <w:start w:val="1"/>
+      <w:numFmt w:val="bullet"/>
+      <w:lvlText w:val="o"/>
+      <w:lvlJc w:val="left"/>
+      <w:pPr>
+        <w:ind w:left="5760" w:hanging="360"/>
+      </w:pPr>
+      <w:rPr>
+        <w:rFonts w:ascii="Courier New" w:hAnsi="Courier New" w:cs="Courier New" w:hint="default"/>
+      </w:rPr>
+    </w:lvl>
+    <w:lvl w:ilvl="8" w:tplc="040A0005" w:tentative="1">
+      <w:start w:val="1"/>
+      <w:numFmt w:val="bullet"/>
+      <w:lvlText w:val=""/>
+      <w:lvlJc w:val="left"/>
+      <w:pPr>
+        <w:ind w:left="6480" w:hanging="360"/>
+      </w:pPr>
+      <w:rPr>
+        <w:rFonts w:ascii="Wingdings" w:hAnsi="Wingdings" w:hint="default"/>
+      </w:rPr>
+    </w:lvl>
+  </w:abstractNum>
+  <w:abstractNum w:abstractNumId="3" w15:restartNumberingAfterBreak="0">
     <w:nsid w:val="0E6C7B80"/>
     <w:multiLevelType w:val="hybridMultilevel"/>
     <w:tmpl w:val="42842896"/>
@@ -2556,7 +4157,7 @@
       </w:rPr>
     </w:lvl>
   </w:abstractNum>
-  <w:abstractNum w:abstractNumId="3" w15:restartNumberingAfterBreak="0">
+  <w:abstractNum w:abstractNumId="4" w15:restartNumberingAfterBreak="0">
     <w:nsid w:val="0EF73DAD"/>
     <w:multiLevelType w:val="hybridMultilevel"/>
     <w:tmpl w:val="D33C2548"/>
@@ -2669,7 +4270,7 @@
       </w:rPr>
     </w:lvl>
   </w:abstractNum>
-  <w:abstractNum w:abstractNumId="4" w15:restartNumberingAfterBreak="0">
+  <w:abstractNum w:abstractNumId="5" w15:restartNumberingAfterBreak="0">
     <w:nsid w:val="1109455D"/>
     <w:multiLevelType w:val="hybridMultilevel"/>
     <w:tmpl w:val="E63A046A"/>
@@ -2809,7 +4410,7 @@
       </w:rPr>
     </w:lvl>
   </w:abstractNum>
-  <w:abstractNum w:abstractNumId="5" w15:restartNumberingAfterBreak="0">
+  <w:abstractNum w:abstractNumId="6" w15:restartNumberingAfterBreak="0">
     <w:nsid w:val="13A26755"/>
     <w:multiLevelType w:val="hybridMultilevel"/>
     <w:tmpl w:val="81BC6D28"/>
@@ -2922,7 +4523,7 @@
       </w:rPr>
     </w:lvl>
   </w:abstractNum>
-  <w:abstractNum w:abstractNumId="6" w15:restartNumberingAfterBreak="0">
+  <w:abstractNum w:abstractNumId="7" w15:restartNumberingAfterBreak="0">
     <w:nsid w:val="189C51A0"/>
     <w:multiLevelType w:val="hybridMultilevel"/>
     <w:tmpl w:val="4EB4A7B6"/>
@@ -3035,7 +4636,7 @@
       </w:rPr>
     </w:lvl>
   </w:abstractNum>
-  <w:abstractNum w:abstractNumId="7" w15:restartNumberingAfterBreak="0">
+  <w:abstractNum w:abstractNumId="8" w15:restartNumberingAfterBreak="0">
     <w:nsid w:val="18C60FC0"/>
     <w:multiLevelType w:val="hybridMultilevel"/>
     <w:tmpl w:val="F2F2AE6E"/>
@@ -3149,7 +4750,7 @@
       </w:rPr>
     </w:lvl>
   </w:abstractNum>
-  <w:abstractNum w:abstractNumId="8" w15:restartNumberingAfterBreak="0">
+  <w:abstractNum w:abstractNumId="9" w15:restartNumberingAfterBreak="0">
     <w:nsid w:val="1AF976DD"/>
     <w:multiLevelType w:val="hybridMultilevel"/>
     <w:tmpl w:val="C84EE744"/>
@@ -3263,7 +4864,7 @@
       </w:rPr>
     </w:lvl>
   </w:abstractNum>
-  <w:abstractNum w:abstractNumId="9" w15:restartNumberingAfterBreak="0">
+  <w:abstractNum w:abstractNumId="10" w15:restartNumberingAfterBreak="0">
     <w:nsid w:val="1B3B527D"/>
     <w:multiLevelType w:val="hybridMultilevel"/>
     <w:tmpl w:val="56B48A8C"/>
@@ -3377,7 +4978,7 @@
       </w:rPr>
     </w:lvl>
   </w:abstractNum>
-  <w:abstractNum w:abstractNumId="10" w15:restartNumberingAfterBreak="0">
+  <w:abstractNum w:abstractNumId="11" w15:restartNumberingAfterBreak="0">
     <w:nsid w:val="1EB36F81"/>
     <w:multiLevelType w:val="hybridMultilevel"/>
     <w:tmpl w:val="0AE07F16"/>
@@ -3490,7 +5091,7 @@
       </w:rPr>
     </w:lvl>
   </w:abstractNum>
-  <w:abstractNum w:abstractNumId="11" w15:restartNumberingAfterBreak="0">
+  <w:abstractNum w:abstractNumId="12" w15:restartNumberingAfterBreak="0">
     <w:nsid w:val="27A22A86"/>
     <w:multiLevelType w:val="hybridMultilevel"/>
     <w:tmpl w:val="1A8601F4"/>
@@ -3604,7 +5205,7 @@
       </w:rPr>
     </w:lvl>
   </w:abstractNum>
-  <w:abstractNum w:abstractNumId="12" w15:restartNumberingAfterBreak="0">
+  <w:abstractNum w:abstractNumId="13" w15:restartNumberingAfterBreak="0">
     <w:nsid w:val="2886649C"/>
     <w:multiLevelType w:val="hybridMultilevel"/>
     <w:tmpl w:val="D35287B4"/>
@@ -3717,7 +5318,7 @@
       </w:rPr>
     </w:lvl>
   </w:abstractNum>
-  <w:abstractNum w:abstractNumId="13" w15:restartNumberingAfterBreak="0">
+  <w:abstractNum w:abstractNumId="14" w15:restartNumberingAfterBreak="0">
     <w:nsid w:val="32F17889"/>
     <w:multiLevelType w:val="hybridMultilevel"/>
     <w:tmpl w:val="CB0C4602"/>
@@ -3830,7 +5431,233 @@
       </w:rPr>
     </w:lvl>
   </w:abstractNum>
-  <w:abstractNum w:abstractNumId="14" w15:restartNumberingAfterBreak="0">
+  <w:abstractNum w:abstractNumId="15" w15:restartNumberingAfterBreak="0">
+    <w:nsid w:val="36D123D8"/>
+    <w:multiLevelType w:val="hybridMultilevel"/>
+    <w:tmpl w:val="97A40A34"/>
+    <w:lvl w:ilvl="0" w:tplc="040A0001">
+      <w:start w:val="1"/>
+      <w:numFmt w:val="bullet"/>
+      <w:lvlText w:val=""/>
+      <w:lvlJc w:val="left"/>
+      <w:pPr>
+        <w:ind w:left="720" w:hanging="360"/>
+      </w:pPr>
+      <w:rPr>
+        <w:rFonts w:ascii="Symbol" w:hAnsi="Symbol" w:hint="default"/>
+      </w:rPr>
+    </w:lvl>
+    <w:lvl w:ilvl="1" w:tplc="040A0003" w:tentative="1">
+      <w:start w:val="1"/>
+      <w:numFmt w:val="bullet"/>
+      <w:lvlText w:val="o"/>
+      <w:lvlJc w:val="left"/>
+      <w:pPr>
+        <w:ind w:left="1440" w:hanging="360"/>
+      </w:pPr>
+      <w:rPr>
+        <w:rFonts w:ascii="Courier New" w:hAnsi="Courier New" w:cs="Courier New" w:hint="default"/>
+      </w:rPr>
+    </w:lvl>
+    <w:lvl w:ilvl="2" w:tplc="040A0005" w:tentative="1">
+      <w:start w:val="1"/>
+      <w:numFmt w:val="bullet"/>
+      <w:lvlText w:val=""/>
+      <w:lvlJc w:val="left"/>
+      <w:pPr>
+        <w:ind w:left="2160" w:hanging="360"/>
+      </w:pPr>
+      <w:rPr>
+        <w:rFonts w:ascii="Wingdings" w:hAnsi="Wingdings" w:hint="default"/>
+      </w:rPr>
+    </w:lvl>
+    <w:lvl w:ilvl="3" w:tplc="040A0001" w:tentative="1">
+      <w:start w:val="1"/>
+      <w:numFmt w:val="bullet"/>
+      <w:lvlText w:val=""/>
+      <w:lvlJc w:val="left"/>
+      <w:pPr>
+        <w:ind w:left="2880" w:hanging="360"/>
+      </w:pPr>
+      <w:rPr>
+        <w:rFonts w:ascii="Symbol" w:hAnsi="Symbol" w:hint="default"/>
+      </w:rPr>
+    </w:lvl>
+    <w:lvl w:ilvl="4" w:tplc="040A0003" w:tentative="1">
+      <w:start w:val="1"/>
+      <w:numFmt w:val="bullet"/>
+      <w:lvlText w:val="o"/>
+      <w:lvlJc w:val="left"/>
+      <w:pPr>
+        <w:ind w:left="3600" w:hanging="360"/>
+      </w:pPr>
+      <w:rPr>
+        <w:rFonts w:ascii="Courier New" w:hAnsi="Courier New" w:cs="Courier New" w:hint="default"/>
+      </w:rPr>
+    </w:lvl>
+    <w:lvl w:ilvl="5" w:tplc="040A0005" w:tentative="1">
+      <w:start w:val="1"/>
+      <w:numFmt w:val="bullet"/>
+      <w:lvlText w:val=""/>
+      <w:lvlJc w:val="left"/>
+      <w:pPr>
+        <w:ind w:left="4320" w:hanging="360"/>
+      </w:pPr>
+      <w:rPr>
+        <w:rFonts w:ascii="Wingdings" w:hAnsi="Wingdings" w:hint="default"/>
+      </w:rPr>
+    </w:lvl>
+    <w:lvl w:ilvl="6" w:tplc="040A0001" w:tentative="1">
+      <w:start w:val="1"/>
+      <w:numFmt w:val="bullet"/>
+      <w:lvlText w:val=""/>
+      <w:lvlJc w:val="left"/>
+      <w:pPr>
+        <w:ind w:left="5040" w:hanging="360"/>
+      </w:pPr>
+      <w:rPr>
+        <w:rFonts w:ascii="Symbol" w:hAnsi="Symbol" w:hint="default"/>
+      </w:rPr>
+    </w:lvl>
+    <w:lvl w:ilvl="7" w:tplc="040A0003" w:tentative="1">
+      <w:start w:val="1"/>
+      <w:numFmt w:val="bullet"/>
+      <w:lvlText w:val="o"/>
+      <w:lvlJc w:val="left"/>
+      <w:pPr>
+        <w:ind w:left="5760" w:hanging="360"/>
+      </w:pPr>
+      <w:rPr>
+        <w:rFonts w:ascii="Courier New" w:hAnsi="Courier New" w:cs="Courier New" w:hint="default"/>
+      </w:rPr>
+    </w:lvl>
+    <w:lvl w:ilvl="8" w:tplc="040A0005" w:tentative="1">
+      <w:start w:val="1"/>
+      <w:numFmt w:val="bullet"/>
+      <w:lvlText w:val=""/>
+      <w:lvlJc w:val="left"/>
+      <w:pPr>
+        <w:ind w:left="6480" w:hanging="360"/>
+      </w:pPr>
+      <w:rPr>
+        <w:rFonts w:ascii="Wingdings" w:hAnsi="Wingdings" w:hint="default"/>
+      </w:rPr>
+    </w:lvl>
+  </w:abstractNum>
+  <w:abstractNum w:abstractNumId="16" w15:restartNumberingAfterBreak="0">
+    <w:nsid w:val="36FB676D"/>
+    <w:multiLevelType w:val="hybridMultilevel"/>
+    <w:tmpl w:val="27EC1322"/>
+    <w:lvl w:ilvl="0" w:tplc="040A0001">
+      <w:start w:val="1"/>
+      <w:numFmt w:val="bullet"/>
+      <w:lvlText w:val=""/>
+      <w:lvlJc w:val="left"/>
+      <w:pPr>
+        <w:ind w:left="720" w:hanging="360"/>
+      </w:pPr>
+      <w:rPr>
+        <w:rFonts w:ascii="Symbol" w:hAnsi="Symbol" w:hint="default"/>
+      </w:rPr>
+    </w:lvl>
+    <w:lvl w:ilvl="1" w:tplc="040A0003" w:tentative="1">
+      <w:start w:val="1"/>
+      <w:numFmt w:val="bullet"/>
+      <w:lvlText w:val="o"/>
+      <w:lvlJc w:val="left"/>
+      <w:pPr>
+        <w:ind w:left="1440" w:hanging="360"/>
+      </w:pPr>
+      <w:rPr>
+        <w:rFonts w:ascii="Courier New" w:hAnsi="Courier New" w:cs="Courier New" w:hint="default"/>
+      </w:rPr>
+    </w:lvl>
+    <w:lvl w:ilvl="2" w:tplc="040A0005" w:tentative="1">
+      <w:start w:val="1"/>
+      <w:numFmt w:val="bullet"/>
+      <w:lvlText w:val=""/>
+      <w:lvlJc w:val="left"/>
+      <w:pPr>
+        <w:ind w:left="2160" w:hanging="360"/>
+      </w:pPr>
+      <w:rPr>
+        <w:rFonts w:ascii="Wingdings" w:hAnsi="Wingdings" w:hint="default"/>
+      </w:rPr>
+    </w:lvl>
+    <w:lvl w:ilvl="3" w:tplc="040A0001" w:tentative="1">
+      <w:start w:val="1"/>
+      <w:numFmt w:val="bullet"/>
+      <w:lvlText w:val=""/>
+      <w:lvlJc w:val="left"/>
+      <w:pPr>
+        <w:ind w:left="2880" w:hanging="360"/>
+      </w:pPr>
+      <w:rPr>
+        <w:rFonts w:ascii="Symbol" w:hAnsi="Symbol" w:hint="default"/>
+      </w:rPr>
+    </w:lvl>
+    <w:lvl w:ilvl="4" w:tplc="040A0003" w:tentative="1">
+      <w:start w:val="1"/>
+      <w:numFmt w:val="bullet"/>
+      <w:lvlText w:val="o"/>
+      <w:lvlJc w:val="left"/>
+      <w:pPr>
+        <w:ind w:left="3600" w:hanging="360"/>
+      </w:pPr>
+      <w:rPr>
+        <w:rFonts w:ascii="Courier New" w:hAnsi="Courier New" w:cs="Courier New" w:hint="default"/>
+      </w:rPr>
+    </w:lvl>
+    <w:lvl w:ilvl="5" w:tplc="040A0005" w:tentative="1">
+      <w:start w:val="1"/>
+      <w:numFmt w:val="bullet"/>
+      <w:lvlText w:val=""/>
+      <w:lvlJc w:val="left"/>
+      <w:pPr>
+        <w:ind w:left="4320" w:hanging="360"/>
+      </w:pPr>
+      <w:rPr>
+        <w:rFonts w:ascii="Wingdings" w:hAnsi="Wingdings" w:hint="default"/>
+      </w:rPr>
+    </w:lvl>
+    <w:lvl w:ilvl="6" w:tplc="040A0001" w:tentative="1">
+      <w:start w:val="1"/>
+      <w:numFmt w:val="bullet"/>
+      <w:lvlText w:val=""/>
+      <w:lvlJc w:val="left"/>
+      <w:pPr>
+        <w:ind w:left="5040" w:hanging="360"/>
+      </w:pPr>
+      <w:rPr>
+        <w:rFonts w:ascii="Symbol" w:hAnsi="Symbol" w:hint="default"/>
+      </w:rPr>
+    </w:lvl>
+    <w:lvl w:ilvl="7" w:tplc="040A0003" w:tentative="1">
+      <w:start w:val="1"/>
+      <w:numFmt w:val="bullet"/>
+      <w:lvlText w:val="o"/>
+      <w:lvlJc w:val="left"/>
+      <w:pPr>
+        <w:ind w:left="5760" w:hanging="360"/>
+      </w:pPr>
+      <w:rPr>
+        <w:rFonts w:ascii="Courier New" w:hAnsi="Courier New" w:cs="Courier New" w:hint="default"/>
+      </w:rPr>
+    </w:lvl>
+    <w:lvl w:ilvl="8" w:tplc="040A0005" w:tentative="1">
+      <w:start w:val="1"/>
+      <w:numFmt w:val="bullet"/>
+      <w:lvlText w:val=""/>
+      <w:lvlJc w:val="left"/>
+      <w:pPr>
+        <w:ind w:left="6480" w:hanging="360"/>
+      </w:pPr>
+      <w:rPr>
+        <w:rFonts w:ascii="Wingdings" w:hAnsi="Wingdings" w:hint="default"/>
+      </w:rPr>
+    </w:lvl>
+  </w:abstractNum>
+  <w:abstractNum w:abstractNumId="17" w15:restartNumberingAfterBreak="0">
     <w:nsid w:val="39ED7349"/>
     <w:multiLevelType w:val="hybridMultilevel"/>
     <w:tmpl w:val="2AF69DDE"/>
@@ -3943,7 +5770,120 @@
       </w:rPr>
     </w:lvl>
   </w:abstractNum>
-  <w:abstractNum w:abstractNumId="15" w15:restartNumberingAfterBreak="0">
+  <w:abstractNum w:abstractNumId="18" w15:restartNumberingAfterBreak="0">
+    <w:nsid w:val="3BBD0118"/>
+    <w:multiLevelType w:val="hybridMultilevel"/>
+    <w:tmpl w:val="58484B92"/>
+    <w:lvl w:ilvl="0" w:tplc="040A0001">
+      <w:start w:val="1"/>
+      <w:numFmt w:val="bullet"/>
+      <w:lvlText w:val=""/>
+      <w:lvlJc w:val="left"/>
+      <w:pPr>
+        <w:ind w:left="720" w:hanging="360"/>
+      </w:pPr>
+      <w:rPr>
+        <w:rFonts w:ascii="Symbol" w:hAnsi="Symbol" w:hint="default"/>
+      </w:rPr>
+    </w:lvl>
+    <w:lvl w:ilvl="1" w:tplc="040A0003" w:tentative="1">
+      <w:start w:val="1"/>
+      <w:numFmt w:val="bullet"/>
+      <w:lvlText w:val="o"/>
+      <w:lvlJc w:val="left"/>
+      <w:pPr>
+        <w:ind w:left="1440" w:hanging="360"/>
+      </w:pPr>
+      <w:rPr>
+        <w:rFonts w:ascii="Courier New" w:hAnsi="Courier New" w:cs="Courier New" w:hint="default"/>
+      </w:rPr>
+    </w:lvl>
+    <w:lvl w:ilvl="2" w:tplc="040A0005" w:tentative="1">
+      <w:start w:val="1"/>
+      <w:numFmt w:val="bullet"/>
+      <w:lvlText w:val=""/>
+      <w:lvlJc w:val="left"/>
+      <w:pPr>
+        <w:ind w:left="2160" w:hanging="360"/>
+      </w:pPr>
+      <w:rPr>
+        <w:rFonts w:ascii="Wingdings" w:hAnsi="Wingdings" w:hint="default"/>
+      </w:rPr>
+    </w:lvl>
+    <w:lvl w:ilvl="3" w:tplc="040A0001" w:tentative="1">
+      <w:start w:val="1"/>
+      <w:numFmt w:val="bullet"/>
+      <w:lvlText w:val=""/>
+      <w:lvlJc w:val="left"/>
+      <w:pPr>
+        <w:ind w:left="2880" w:hanging="360"/>
+      </w:pPr>
+      <w:rPr>
+        <w:rFonts w:ascii="Symbol" w:hAnsi="Symbol" w:hint="default"/>
+      </w:rPr>
+    </w:lvl>
+    <w:lvl w:ilvl="4" w:tplc="040A0003" w:tentative="1">
+      <w:start w:val="1"/>
+      <w:numFmt w:val="bullet"/>
+      <w:lvlText w:val="o"/>
+      <w:lvlJc w:val="left"/>
+      <w:pPr>
+        <w:ind w:left="3600" w:hanging="360"/>
+      </w:pPr>
+      <w:rPr>
+        <w:rFonts w:ascii="Courier New" w:hAnsi="Courier New" w:cs="Courier New" w:hint="default"/>
+      </w:rPr>
+    </w:lvl>
+    <w:lvl w:ilvl="5" w:tplc="040A0005" w:tentative="1">
+      <w:start w:val="1"/>
+      <w:numFmt w:val="bullet"/>
+      <w:lvlText w:val=""/>
+      <w:lvlJc w:val="left"/>
+      <w:pPr>
+        <w:ind w:left="4320" w:hanging="360"/>
+      </w:pPr>
+      <w:rPr>
+        <w:rFonts w:ascii="Wingdings" w:hAnsi="Wingdings" w:hint="default"/>
+      </w:rPr>
+    </w:lvl>
+    <w:lvl w:ilvl="6" w:tplc="040A0001" w:tentative="1">
+      <w:start w:val="1"/>
+      <w:numFmt w:val="bullet"/>
+      <w:lvlText w:val=""/>
+      <w:lvlJc w:val="left"/>
+      <w:pPr>
+        <w:ind w:left="5040" w:hanging="360"/>
+      </w:pPr>
+      <w:rPr>
+        <w:rFonts w:ascii="Symbol" w:hAnsi="Symbol" w:hint="default"/>
+      </w:rPr>
+    </w:lvl>
+    <w:lvl w:ilvl="7" w:tplc="040A0003" w:tentative="1">
+      <w:start w:val="1"/>
+      <w:numFmt w:val="bullet"/>
+      <w:lvlText w:val="o"/>
+      <w:lvlJc w:val="left"/>
+      <w:pPr>
+        <w:ind w:left="5760" w:hanging="360"/>
+      </w:pPr>
+      <w:rPr>
+        <w:rFonts w:ascii="Courier New" w:hAnsi="Courier New" w:cs="Courier New" w:hint="default"/>
+      </w:rPr>
+    </w:lvl>
+    <w:lvl w:ilvl="8" w:tplc="040A0005" w:tentative="1">
+      <w:start w:val="1"/>
+      <w:numFmt w:val="bullet"/>
+      <w:lvlText w:val=""/>
+      <w:lvlJc w:val="left"/>
+      <w:pPr>
+        <w:ind w:left="6480" w:hanging="360"/>
+      </w:pPr>
+      <w:rPr>
+        <w:rFonts w:ascii="Wingdings" w:hAnsi="Wingdings" w:hint="default"/>
+      </w:rPr>
+    </w:lvl>
+  </w:abstractNum>
+  <w:abstractNum w:abstractNumId="19" w15:restartNumberingAfterBreak="0">
     <w:nsid w:val="3C0A0D78"/>
     <w:multiLevelType w:val="hybridMultilevel"/>
     <w:tmpl w:val="AAB43DD8"/>
@@ -4084,7 +6024,7 @@
       </w:rPr>
     </w:lvl>
   </w:abstractNum>
-  <w:abstractNum w:abstractNumId="16" w15:restartNumberingAfterBreak="0">
+  <w:abstractNum w:abstractNumId="20" w15:restartNumberingAfterBreak="0">
     <w:nsid w:val="44F53CB3"/>
     <w:multiLevelType w:val="hybridMultilevel"/>
     <w:tmpl w:val="9DFEB6CC"/>
@@ -4198,7 +6138,7 @@
       </w:rPr>
     </w:lvl>
   </w:abstractNum>
-  <w:abstractNum w:abstractNumId="17" w15:restartNumberingAfterBreak="0">
+  <w:abstractNum w:abstractNumId="21" w15:restartNumberingAfterBreak="0">
     <w:nsid w:val="502B4262"/>
     <w:multiLevelType w:val="hybridMultilevel"/>
     <w:tmpl w:val="C444F33A"/>
@@ -4311,7 +6251,7 @@
       </w:rPr>
     </w:lvl>
   </w:abstractNum>
-  <w:abstractNum w:abstractNumId="18" w15:restartNumberingAfterBreak="0">
+  <w:abstractNum w:abstractNumId="22" w15:restartNumberingAfterBreak="0">
     <w:nsid w:val="51F444DF"/>
     <w:multiLevelType w:val="hybridMultilevel"/>
     <w:tmpl w:val="CD4A0732"/>
@@ -4424,7 +6364,7 @@
       </w:rPr>
     </w:lvl>
   </w:abstractNum>
-  <w:abstractNum w:abstractNumId="19" w15:restartNumberingAfterBreak="0">
+  <w:abstractNum w:abstractNumId="23" w15:restartNumberingAfterBreak="0">
     <w:nsid w:val="569F5A0E"/>
     <w:multiLevelType w:val="hybridMultilevel"/>
     <w:tmpl w:val="41084032"/>
@@ -4537,7 +6477,120 @@
       </w:rPr>
     </w:lvl>
   </w:abstractNum>
-  <w:abstractNum w:abstractNumId="20" w15:restartNumberingAfterBreak="0">
+  <w:abstractNum w:abstractNumId="24" w15:restartNumberingAfterBreak="0">
+    <w:nsid w:val="5EC62F57"/>
+    <w:multiLevelType w:val="hybridMultilevel"/>
+    <w:tmpl w:val="B838DD06"/>
+    <w:lvl w:ilvl="0" w:tplc="040A0001">
+      <w:start w:val="1"/>
+      <w:numFmt w:val="bullet"/>
+      <w:lvlText w:val=""/>
+      <w:lvlJc w:val="left"/>
+      <w:pPr>
+        <w:ind w:left="720" w:hanging="360"/>
+      </w:pPr>
+      <w:rPr>
+        <w:rFonts w:ascii="Symbol" w:hAnsi="Symbol" w:hint="default"/>
+      </w:rPr>
+    </w:lvl>
+    <w:lvl w:ilvl="1" w:tplc="040A0003" w:tentative="1">
+      <w:start w:val="1"/>
+      <w:numFmt w:val="bullet"/>
+      <w:lvlText w:val="o"/>
+      <w:lvlJc w:val="left"/>
+      <w:pPr>
+        <w:ind w:left="1440" w:hanging="360"/>
+      </w:pPr>
+      <w:rPr>
+        <w:rFonts w:ascii="Courier New" w:hAnsi="Courier New" w:cs="Courier New" w:hint="default"/>
+      </w:rPr>
+    </w:lvl>
+    <w:lvl w:ilvl="2" w:tplc="040A0005" w:tentative="1">
+      <w:start w:val="1"/>
+      <w:numFmt w:val="bullet"/>
+      <w:lvlText w:val=""/>
+      <w:lvlJc w:val="left"/>
+      <w:pPr>
+        <w:ind w:left="2160" w:hanging="360"/>
+      </w:pPr>
+      <w:rPr>
+        <w:rFonts w:ascii="Wingdings" w:hAnsi="Wingdings" w:hint="default"/>
+      </w:rPr>
+    </w:lvl>
+    <w:lvl w:ilvl="3" w:tplc="040A0001" w:tentative="1">
+      <w:start w:val="1"/>
+      <w:numFmt w:val="bullet"/>
+      <w:lvlText w:val=""/>
+      <w:lvlJc w:val="left"/>
+      <w:pPr>
+        <w:ind w:left="2880" w:hanging="360"/>
+      </w:pPr>
+      <w:rPr>
+        <w:rFonts w:ascii="Symbol" w:hAnsi="Symbol" w:hint="default"/>
+      </w:rPr>
+    </w:lvl>
+    <w:lvl w:ilvl="4" w:tplc="040A0003" w:tentative="1">
+      <w:start w:val="1"/>
+      <w:numFmt w:val="bullet"/>
+      <w:lvlText w:val="o"/>
+      <w:lvlJc w:val="left"/>
+      <w:pPr>
+        <w:ind w:left="3600" w:hanging="360"/>
+      </w:pPr>
+      <w:rPr>
+        <w:rFonts w:ascii="Courier New" w:hAnsi="Courier New" w:cs="Courier New" w:hint="default"/>
+      </w:rPr>
+    </w:lvl>
+    <w:lvl w:ilvl="5" w:tplc="040A0005" w:tentative="1">
+      <w:start w:val="1"/>
+      <w:numFmt w:val="bullet"/>
+      <w:lvlText w:val=""/>
+      <w:lvlJc w:val="left"/>
+      <w:pPr>
+        <w:ind w:left="4320" w:hanging="360"/>
+      </w:pPr>
+      <w:rPr>
+        <w:rFonts w:ascii="Wingdings" w:hAnsi="Wingdings" w:hint="default"/>
+      </w:rPr>
+    </w:lvl>
+    <w:lvl w:ilvl="6" w:tplc="040A0001" w:tentative="1">
+      <w:start w:val="1"/>
+      <w:numFmt w:val="bullet"/>
+      <w:lvlText w:val=""/>
+      <w:lvlJc w:val="left"/>
+      <w:pPr>
+        <w:ind w:left="5040" w:hanging="360"/>
+      </w:pPr>
+      <w:rPr>
+        <w:rFonts w:ascii="Symbol" w:hAnsi="Symbol" w:hint="default"/>
+      </w:rPr>
+    </w:lvl>
+    <w:lvl w:ilvl="7" w:tplc="040A0003" w:tentative="1">
+      <w:start w:val="1"/>
+      <w:numFmt w:val="bullet"/>
+      <w:lvlText w:val="o"/>
+      <w:lvlJc w:val="left"/>
+      <w:pPr>
+        <w:ind w:left="5760" w:hanging="360"/>
+      </w:pPr>
+      <w:rPr>
+        <w:rFonts w:ascii="Courier New" w:hAnsi="Courier New" w:cs="Courier New" w:hint="default"/>
+      </w:rPr>
+    </w:lvl>
+    <w:lvl w:ilvl="8" w:tplc="040A0005" w:tentative="1">
+      <w:start w:val="1"/>
+      <w:numFmt w:val="bullet"/>
+      <w:lvlText w:val=""/>
+      <w:lvlJc w:val="left"/>
+      <w:pPr>
+        <w:ind w:left="6480" w:hanging="360"/>
+      </w:pPr>
+      <w:rPr>
+        <w:rFonts w:ascii="Wingdings" w:hAnsi="Wingdings" w:hint="default"/>
+      </w:rPr>
+    </w:lvl>
+  </w:abstractNum>
+  <w:abstractNum w:abstractNumId="25" w15:restartNumberingAfterBreak="0">
     <w:nsid w:val="6774160A"/>
     <w:multiLevelType w:val="multilevel"/>
     <w:tmpl w:val="EE4A551E"/>
@@ -4661,7 +6714,7 @@
       </w:pPr>
     </w:lvl>
   </w:abstractNum>
-  <w:abstractNum w:abstractNumId="21" w15:restartNumberingAfterBreak="0">
+  <w:abstractNum w:abstractNumId="26" w15:restartNumberingAfterBreak="0">
     <w:nsid w:val="68816E7B"/>
     <w:multiLevelType w:val="hybridMultilevel"/>
     <w:tmpl w:val="4C360342"/>
@@ -4774,7 +6827,7 @@
       </w:rPr>
     </w:lvl>
   </w:abstractNum>
-  <w:abstractNum w:abstractNumId="22" w15:restartNumberingAfterBreak="0">
+  <w:abstractNum w:abstractNumId="27" w15:restartNumberingAfterBreak="0">
     <w:nsid w:val="6B3E78B2"/>
     <w:multiLevelType w:val="hybridMultilevel"/>
     <w:tmpl w:val="2CC02D6E"/>
@@ -4887,7 +6940,7 @@
       </w:rPr>
     </w:lvl>
   </w:abstractNum>
-  <w:abstractNum w:abstractNumId="23" w15:restartNumberingAfterBreak="0">
+  <w:abstractNum w:abstractNumId="28" w15:restartNumberingAfterBreak="0">
     <w:nsid w:val="74B93E0D"/>
     <w:multiLevelType w:val="hybridMultilevel"/>
     <w:tmpl w:val="866C860A"/>
@@ -5000,7 +7053,120 @@
       </w:rPr>
     </w:lvl>
   </w:abstractNum>
-  <w:abstractNum w:abstractNumId="24" w15:restartNumberingAfterBreak="0">
+  <w:abstractNum w:abstractNumId="29" w15:restartNumberingAfterBreak="0">
+    <w:nsid w:val="793079A0"/>
+    <w:multiLevelType w:val="hybridMultilevel"/>
+    <w:tmpl w:val="64F20932"/>
+    <w:lvl w:ilvl="0" w:tplc="040A0001">
+      <w:start w:val="1"/>
+      <w:numFmt w:val="bullet"/>
+      <w:lvlText w:val=""/>
+      <w:lvlJc w:val="left"/>
+      <w:pPr>
+        <w:ind w:left="720" w:hanging="360"/>
+      </w:pPr>
+      <w:rPr>
+        <w:rFonts w:ascii="Symbol" w:hAnsi="Symbol" w:hint="default"/>
+      </w:rPr>
+    </w:lvl>
+    <w:lvl w:ilvl="1" w:tplc="040A0003" w:tentative="1">
+      <w:start w:val="1"/>
+      <w:numFmt w:val="bullet"/>
+      <w:lvlText w:val="o"/>
+      <w:lvlJc w:val="left"/>
+      <w:pPr>
+        <w:ind w:left="1440" w:hanging="360"/>
+      </w:pPr>
+      <w:rPr>
+        <w:rFonts w:ascii="Courier New" w:hAnsi="Courier New" w:cs="Courier New" w:hint="default"/>
+      </w:rPr>
+    </w:lvl>
+    <w:lvl w:ilvl="2" w:tplc="040A0005" w:tentative="1">
+      <w:start w:val="1"/>
+      <w:numFmt w:val="bullet"/>
+      <w:lvlText w:val=""/>
+      <w:lvlJc w:val="left"/>
+      <w:pPr>
+        <w:ind w:left="2160" w:hanging="360"/>
+      </w:pPr>
+      <w:rPr>
+        <w:rFonts w:ascii="Wingdings" w:hAnsi="Wingdings" w:hint="default"/>
+      </w:rPr>
+    </w:lvl>
+    <w:lvl w:ilvl="3" w:tplc="040A0001" w:tentative="1">
+      <w:start w:val="1"/>
+      <w:numFmt w:val="bullet"/>
+      <w:lvlText w:val=""/>
+      <w:lvlJc w:val="left"/>
+      <w:pPr>
+        <w:ind w:left="2880" w:hanging="360"/>
+      </w:pPr>
+      <w:rPr>
+        <w:rFonts w:ascii="Symbol" w:hAnsi="Symbol" w:hint="default"/>
+      </w:rPr>
+    </w:lvl>
+    <w:lvl w:ilvl="4" w:tplc="040A0003" w:tentative="1">
+      <w:start w:val="1"/>
+      <w:numFmt w:val="bullet"/>
+      <w:lvlText w:val="o"/>
+      <w:lvlJc w:val="left"/>
+      <w:pPr>
+        <w:ind w:left="3600" w:hanging="360"/>
+      </w:pPr>
+      <w:rPr>
+        <w:rFonts w:ascii="Courier New" w:hAnsi="Courier New" w:cs="Courier New" w:hint="default"/>
+      </w:rPr>
+    </w:lvl>
+    <w:lvl w:ilvl="5" w:tplc="040A0005" w:tentative="1">
+      <w:start w:val="1"/>
+      <w:numFmt w:val="bullet"/>
+      <w:lvlText w:val=""/>
+      <w:lvlJc w:val="left"/>
+      <w:pPr>
+        <w:ind w:left="4320" w:hanging="360"/>
+      </w:pPr>
+      <w:rPr>
+        <w:rFonts w:ascii="Wingdings" w:hAnsi="Wingdings" w:hint="default"/>
+      </w:rPr>
+    </w:lvl>
+    <w:lvl w:ilvl="6" w:tplc="040A0001" w:tentative="1">
+      <w:start w:val="1"/>
+      <w:numFmt w:val="bullet"/>
+      <w:lvlText w:val=""/>
+      <w:lvlJc w:val="left"/>
+      <w:pPr>
+        <w:ind w:left="5040" w:hanging="360"/>
+      </w:pPr>
+      <w:rPr>
+        <w:rFonts w:ascii="Symbol" w:hAnsi="Symbol" w:hint="default"/>
+      </w:rPr>
+    </w:lvl>
+    <w:lvl w:ilvl="7" w:tplc="040A0003" w:tentative="1">
+      <w:start w:val="1"/>
+      <w:numFmt w:val="bullet"/>
+      <w:lvlText w:val="o"/>
+      <w:lvlJc w:val="left"/>
+      <w:pPr>
+        <w:ind w:left="5760" w:hanging="360"/>
+      </w:pPr>
+      <w:rPr>
+        <w:rFonts w:ascii="Courier New" w:hAnsi="Courier New" w:cs="Courier New" w:hint="default"/>
+      </w:rPr>
+    </w:lvl>
+    <w:lvl w:ilvl="8" w:tplc="040A0005" w:tentative="1">
+      <w:start w:val="1"/>
+      <w:numFmt w:val="bullet"/>
+      <w:lvlText w:val=""/>
+      <w:lvlJc w:val="left"/>
+      <w:pPr>
+        <w:ind w:left="6480" w:hanging="360"/>
+      </w:pPr>
+      <w:rPr>
+        <w:rFonts w:ascii="Wingdings" w:hAnsi="Wingdings" w:hint="default"/>
+      </w:rPr>
+    </w:lvl>
+  </w:abstractNum>
+  <w:abstractNum w:abstractNumId="30" w15:restartNumberingAfterBreak="0">
     <w:nsid w:val="7CBE6389"/>
     <w:multiLevelType w:val="hybridMultilevel"/>
     <w:tmpl w:val="5330EC26"/>
@@ -5114,79 +7280,97 @@
     </w:lvl>
   </w:abstractNum>
   <w:num w:numId="1" w16cid:durableId="1432698578">
-    <w:abstractNumId w:val="20"/>
+    <w:abstractNumId w:val="25"/>
   </w:num>
   <w:num w:numId="2" w16cid:durableId="1272591276">
-    <w:abstractNumId w:val="15"/>
+    <w:abstractNumId w:val="19"/>
   </w:num>
   <w:num w:numId="3" w16cid:durableId="2014452085">
-    <w:abstractNumId w:val="4"/>
+    <w:abstractNumId w:val="5"/>
   </w:num>
   <w:num w:numId="4" w16cid:durableId="466436035">
     <w:abstractNumId w:val="1"/>
   </w:num>
   <w:num w:numId="5" w16cid:durableId="1638335669">
-    <w:abstractNumId w:val="5"/>
+    <w:abstractNumId w:val="6"/>
   </w:num>
   <w:num w:numId="6" w16cid:durableId="2053193985">
+    <w:abstractNumId w:val="13"/>
+  </w:num>
+  <w:num w:numId="7" w16cid:durableId="2027487284">
+    <w:abstractNumId w:val="9"/>
+  </w:num>
+  <w:num w:numId="8" w16cid:durableId="854727777">
     <w:abstractNumId w:val="12"/>
   </w:num>
-  <w:num w:numId="7" w16cid:durableId="2027487284">
-    <w:abstractNumId w:val="8"/>
-  </w:num>
-  <w:num w:numId="8" w16cid:durableId="854727777">
-    <w:abstractNumId w:val="11"/>
-  </w:num>
   <w:num w:numId="9" w16cid:durableId="626740328">
-    <w:abstractNumId w:val="9"/>
+    <w:abstractNumId w:val="10"/>
   </w:num>
   <w:num w:numId="10" w16cid:durableId="9720093">
     <w:abstractNumId w:val="0"/>
   </w:num>
   <w:num w:numId="11" w16cid:durableId="348723295">
+    <w:abstractNumId w:val="20"/>
+  </w:num>
+  <w:num w:numId="12" w16cid:durableId="1431660638">
+    <w:abstractNumId w:val="8"/>
+  </w:num>
+  <w:num w:numId="13" w16cid:durableId="1758822131">
+    <w:abstractNumId w:val="4"/>
+  </w:num>
+  <w:num w:numId="14" w16cid:durableId="931934217">
+    <w:abstractNumId w:val="7"/>
+  </w:num>
+  <w:num w:numId="15" w16cid:durableId="50354509">
+    <w:abstractNumId w:val="17"/>
+  </w:num>
+  <w:num w:numId="16" w16cid:durableId="1961254497">
+    <w:abstractNumId w:val="30"/>
+  </w:num>
+  <w:num w:numId="17" w16cid:durableId="1102726955">
+    <w:abstractNumId w:val="3"/>
+  </w:num>
+  <w:num w:numId="18" w16cid:durableId="1244534584">
+    <w:abstractNumId w:val="27"/>
+  </w:num>
+  <w:num w:numId="19" w16cid:durableId="248779262">
+    <w:abstractNumId w:val="28"/>
+  </w:num>
+  <w:num w:numId="20" w16cid:durableId="396369142">
+    <w:abstractNumId w:val="21"/>
+  </w:num>
+  <w:num w:numId="21" w16cid:durableId="389184605">
+    <w:abstractNumId w:val="22"/>
+  </w:num>
+  <w:num w:numId="22" w16cid:durableId="332729249">
+    <w:abstractNumId w:val="23"/>
+  </w:num>
+  <w:num w:numId="23" w16cid:durableId="909655163">
+    <w:abstractNumId w:val="26"/>
+  </w:num>
+  <w:num w:numId="24" w16cid:durableId="255868422">
+    <w:abstractNumId w:val="14"/>
+  </w:num>
+  <w:num w:numId="25" w16cid:durableId="673268840">
+    <w:abstractNumId w:val="11"/>
+  </w:num>
+  <w:num w:numId="26" w16cid:durableId="1710953547">
+    <w:abstractNumId w:val="15"/>
+  </w:num>
+  <w:num w:numId="27" w16cid:durableId="677194749">
     <w:abstractNumId w:val="16"/>
   </w:num>
-  <w:num w:numId="12" w16cid:durableId="1431660638">
-    <w:abstractNumId w:val="7"/>
-  </w:num>
-  <w:num w:numId="13" w16cid:durableId="1758822131">
-    <w:abstractNumId w:val="3"/>
-  </w:num>
-  <w:num w:numId="14" w16cid:durableId="931934217">
-    <w:abstractNumId w:val="6"/>
-  </w:num>
-  <w:num w:numId="15" w16cid:durableId="50354509">
-    <w:abstractNumId w:val="14"/>
-  </w:num>
-  <w:num w:numId="16" w16cid:durableId="1961254497">
+  <w:num w:numId="28" w16cid:durableId="1031689840">
     <w:abstractNumId w:val="24"/>
   </w:num>
-  <w:num w:numId="17" w16cid:durableId="1102726955">
-    <w:abstractNumId w:val="2"/>
+  <w:num w:numId="29" w16cid:durableId="1212573131">
+    <w:abstractNumId w:val="29"/>
   </w:num>
-  <w:num w:numId="18" w16cid:durableId="1244534584">
-    <w:abstractNumId w:val="22"/>
-  </w:num>
-  <w:num w:numId="19" w16cid:durableId="248779262">
-    <w:abstractNumId w:val="23"/>
-  </w:num>
-  <w:num w:numId="20" w16cid:durableId="396369142">
-    <w:abstractNumId w:val="17"/>
-  </w:num>
-  <w:num w:numId="21" w16cid:durableId="389184605">
+  <w:num w:numId="30" w16cid:durableId="1703827386">
     <w:abstractNumId w:val="18"/>
   </w:num>
-  <w:num w:numId="22" w16cid:durableId="332729249">
-    <w:abstractNumId w:val="19"/>
-  </w:num>
-  <w:num w:numId="23" w16cid:durableId="909655163">
-    <w:abstractNumId w:val="21"/>
-  </w:num>
-  <w:num w:numId="24" w16cid:durableId="255868422">
-    <w:abstractNumId w:val="13"/>
-  </w:num>
-  <w:num w:numId="25" w16cid:durableId="673268840">
-    <w:abstractNumId w:val="10"/>
+  <w:num w:numId="31" w16cid:durableId="1978291679">
+    <w:abstractNumId w:val="2"/>
   </w:num>
 </w:numbering>
 </file>
@@ -6129,12 +8313,6 @@
 </file>
 
 <file path=customXml/item1.xml><?xml version="1.0" encoding="utf-8"?>
-<p:properties xmlns:p="http://schemas.microsoft.com/office/2006/metadata/properties" xmlns:xsi="http://www.w3.org/2001/XMLSchema-instance" xmlns:pc="http://schemas.microsoft.com/office/infopath/2007/PartnerControls">
-  <documentManagement/>
-</p:properties>
-</file>
-
-<file path=customXml/item2.xml><?xml version="1.0" encoding="utf-8"?>
 <ct:contentTypeSchema xmlns:ct="http://schemas.microsoft.com/office/2006/metadata/contentType" xmlns:ma="http://schemas.microsoft.com/office/2006/metadata/properties/metaAttributes" ct:_="" ma:_="" ma:contentTypeName="Document" ma:contentTypeID="0x010100055FD01286F2FC409F25C3B5490AFAB1" ma:contentTypeVersion="11" ma:contentTypeDescription="Create a new document." ma:contentTypeScope="" ma:versionID="24e741e755b6ba0df6ce4c8a8553fb73">
   <xsd:schema xmlns:xsd="http://www.w3.org/2001/XMLSchema" xmlns:xs="http://www.w3.org/2001/XMLSchema" xmlns:p="http://schemas.microsoft.com/office/2006/metadata/properties" xmlns:ns3="632c1e4e-69c6-4d1f-81a1-009441d464e5" xmlns:ns4="39f7a895-868e-4739-ab10-589c64175fbd" targetNamespace="http://schemas.microsoft.com/office/2006/metadata/properties" ma:root="true" ma:fieldsID="1b1c0a40124c27a58424e983c82c30ce" ns3:_="" ns4:_="">
     <xsd:import namespace="632c1e4e-69c6-4d1f-81a1-009441d464e5"/>
@@ -6343,11 +8521,13 @@
 </ct:contentTypeSchema>
 </file>
 
-<file path=customXml/item3.xml><?xml version="1.0" encoding="utf-8"?>
-<b:Sources xmlns:b="http://schemas.openxmlformats.org/officeDocument/2006/bibliography" xmlns="http://schemas.openxmlformats.org/officeDocument/2006/bibliography" SelectedStyle="\APASixthEditionOfficeOnline.xsl" StyleName="APA" Version="6"/>
+<file path=customXml/item2.xml><?xml version="1.0" encoding="utf-8"?>
+<p:properties xmlns:p="http://schemas.microsoft.com/office/2006/metadata/properties" xmlns:xsi="http://www.w3.org/2001/XMLSchema-instance" xmlns:pc="http://schemas.microsoft.com/office/infopath/2007/PartnerControls">
+  <documentManagement/>
+</p:properties>
 </file>
 
-<file path=customXml/item4.xml><?xml version="1.0" encoding="utf-8"?>
+<file path=customXml/item3.xml><?xml version="1.0" encoding="utf-8"?>
 <?mso-contentType ?>
 <FormTemplates xmlns="http://schemas.microsoft.com/sharepoint/v3/contenttype/forms">
   <Display>DocumentLibraryForm</Display>
@@ -6356,16 +8536,11 @@
 </FormTemplates>
 </file>
 
-<file path=customXml/itemProps1.xml><?xml version="1.0" encoding="utf-8"?>
-<ds:datastoreItem xmlns:ds="http://schemas.openxmlformats.org/officeDocument/2006/customXml" ds:itemID="{FD5DC4B5-7AF2-4717-8C99-7D512690A17A}">
-  <ds:schemaRefs>
-    <ds:schemaRef ds:uri="http://schemas.microsoft.com/office/2006/metadata/properties"/>
-    <ds:schemaRef ds:uri="http://schemas.microsoft.com/office/infopath/2007/PartnerControls"/>
-  </ds:schemaRefs>
-</ds:datastoreItem>
+<file path=customXml/item4.xml><?xml version="1.0" encoding="utf-8"?>
+<b:Sources xmlns:b="http://schemas.openxmlformats.org/officeDocument/2006/bibliography" xmlns="http://schemas.openxmlformats.org/officeDocument/2006/bibliography" SelectedStyle="\APASixthEditionOfficeOnline.xsl" StyleName="APA" Version="6"/>
 </file>
 
-<file path=customXml/itemProps2.xml><?xml version="1.0" encoding="utf-8"?>
+<file path=customXml/itemProps1.xml><?xml version="1.0" encoding="utf-8"?>
 <ds:datastoreItem xmlns:ds="http://schemas.openxmlformats.org/officeDocument/2006/customXml" ds:itemID="{2FE5F4A2-3EE7-4D23-9AA3-20AF1E0F5AB6}">
   <ds:schemaRefs>
     <ds:schemaRef ds:uri="http://schemas.microsoft.com/office/2006/metadata/contentType"/>
@@ -6384,18 +8559,27 @@
 </ds:datastoreItem>
 </file>
 
+<file path=customXml/itemProps2.xml><?xml version="1.0" encoding="utf-8"?>
+<ds:datastoreItem xmlns:ds="http://schemas.openxmlformats.org/officeDocument/2006/customXml" ds:itemID="{FD5DC4B5-7AF2-4717-8C99-7D512690A17A}">
+  <ds:schemaRefs>
+    <ds:schemaRef ds:uri="http://schemas.microsoft.com/office/2006/metadata/properties"/>
+    <ds:schemaRef ds:uri="http://schemas.microsoft.com/office/infopath/2007/PartnerControls"/>
+  </ds:schemaRefs>
+</ds:datastoreItem>
+</file>
+
 <file path=customXml/itemProps3.xml><?xml version="1.0" encoding="utf-8"?>
+<ds:datastoreItem xmlns:ds="http://schemas.openxmlformats.org/officeDocument/2006/customXml" ds:itemID="{CC2592FE-78D6-40C7-A6A2-340A843E3749}">
+  <ds:schemaRefs>
+    <ds:schemaRef ds:uri="http://schemas.microsoft.com/sharepoint/v3/contenttype/forms"/>
+  </ds:schemaRefs>
+</ds:datastoreItem>
+</file>
+
+<file path=customXml/itemProps4.xml><?xml version="1.0" encoding="utf-8"?>
 <ds:datastoreItem xmlns:ds="http://schemas.openxmlformats.org/officeDocument/2006/customXml" ds:itemID="{9EC0557C-15E5-4051-8746-B8FD01084FFD}">
   <ds:schemaRefs>
     <ds:schemaRef ds:uri="http://schemas.openxmlformats.org/officeDocument/2006/bibliography"/>
   </ds:schemaRefs>
 </ds:datastoreItem>
-</file>
-
-<file path=customXml/itemProps4.xml><?xml version="1.0" encoding="utf-8"?>
-<ds:datastoreItem xmlns:ds="http://schemas.openxmlformats.org/officeDocument/2006/customXml" ds:itemID="{CC2592FE-78D6-40C7-A6A2-340A843E3749}">
-  <ds:schemaRefs>
-    <ds:schemaRef ds:uri="http://schemas.microsoft.com/sharepoint/v3/contenttype/forms"/>
-  </ds:schemaRefs>
-</ds:datastoreItem>
 </file>
</xml_diff>